<commit_message>
expanded the TED-talk script
</commit_message>
<xml_diff>
--- a/documentation/TED-Talk.docx
+++ b/documentation/TED-Talk.docx
@@ -1,6 +1,6 @@
 
 <file path=word/document.xml><?xml version="1.0" encoding="utf-8"?>
-<w:document xmlns:wpc="http://schemas.microsoft.com/office/word/2010/wordprocessingCanvas" xmlns:cx="http://schemas.microsoft.com/office/drawing/2014/chartex" xmlns:cx1="http://schemas.microsoft.com/office/drawing/2015/9/8/chartex" xmlns:cx2="http://schemas.microsoft.com/office/drawing/2015/10/21/chartex" xmlns:cx3="http://schemas.microsoft.com/office/drawing/2016/5/9/chartex" xmlns:cx4="http://schemas.microsoft.com/office/drawing/2016/5/10/chartex" xmlns:cx5="http://schemas.microsoft.com/office/drawing/2016/5/11/chartex" xmlns:cx6="http://schemas.microsoft.com/office/drawing/2016/5/12/chartex" xmlns:cx7="http://schemas.microsoft.com/office/drawing/2016/5/13/chartex" xmlns:cx8="http://schemas.microsoft.com/office/drawing/2016/5/14/chartex" xmlns:mc="http://schemas.openxmlformats.org/markup-compatibility/2006" xmlns:aink="http://schemas.microsoft.com/office/drawing/2016/ink" xmlns:am3d="http://schemas.microsoft.com/office/drawing/2017/model3d" xmlns:o="urn:schemas-microsoft-com:office:office" xmlns:oel="http://schemas.microsoft.com/office/2019/extlst" xmlns:r="http://schemas.openxmlformats.org/officeDocument/2006/relationships" xmlns:m="http://schemas.openxmlformats.org/officeDocument/2006/math" xmlns:v="urn:schemas-microsoft-com:vml" xmlns:wp14="http://schemas.microsoft.com/office/word/2010/wordprocessingDrawing" xmlns:wp="http://schemas.openxmlformats.org/drawingml/2006/wordprocessingDrawing" xmlns:w10="urn:schemas-microsoft-com:office:word" xmlns:w="http://schemas.openxmlformats.org/wordprocessingml/2006/main" xmlns:w14="http://schemas.microsoft.com/office/word/2010/wordml" xmlns:w15="http://schemas.microsoft.com/office/word/2012/wordml" xmlns:w16cex="http://schemas.microsoft.com/office/word/2018/wordml/cex" xmlns:w16cid="http://schemas.microsoft.com/office/word/2016/wordml/cid" xmlns:w16="http://schemas.microsoft.com/office/word/2018/wordml" xmlns:w16sdtdh="http://schemas.microsoft.com/office/word/2020/wordml/sdtdatahash" xmlns:w16se="http://schemas.microsoft.com/office/word/2015/wordml/symex" xmlns:wpg="http://schemas.microsoft.com/office/word/2010/wordprocessingGroup" xmlns:wpi="http://schemas.microsoft.com/office/word/2010/wordprocessingInk" xmlns:wne="http://schemas.microsoft.com/office/word/2006/wordml" xmlns:wps="http://schemas.microsoft.com/office/word/2010/wordprocessingShape" mc:Ignorable="w14 w15 w16se w16cid w16 w16cex w16sdtdh wp14">
+<w:document xmlns:wpc="http://schemas.microsoft.com/office/word/2010/wordprocessingCanvas" xmlns:cx="http://schemas.microsoft.com/office/drawing/2014/chartex" xmlns:cx1="http://schemas.microsoft.com/office/drawing/2015/9/8/chartex" xmlns:cx2="http://schemas.microsoft.com/office/drawing/2015/10/21/chartex" xmlns:cx3="http://schemas.microsoft.com/office/drawing/2016/5/9/chartex" xmlns:cx4="http://schemas.microsoft.com/office/drawing/2016/5/10/chartex" xmlns:cx5="http://schemas.microsoft.com/office/drawing/2016/5/11/chartex" xmlns:cx6="http://schemas.microsoft.com/office/drawing/2016/5/12/chartex" xmlns:cx7="http://schemas.microsoft.com/office/drawing/2016/5/13/chartex" xmlns:cx8="http://schemas.microsoft.com/office/drawing/2016/5/14/chartex" xmlns:mc="http://schemas.openxmlformats.org/markup-compatibility/2006" xmlns:aink="http://schemas.microsoft.com/office/drawing/2016/ink" xmlns:am3d="http://schemas.microsoft.com/office/drawing/2017/model3d" xmlns:o="urn:schemas-microsoft-com:office:office" xmlns:oel="http://schemas.microsoft.com/office/2019/extlst" xmlns:r="http://schemas.openxmlformats.org/officeDocument/2006/relationships" xmlns:m="http://schemas.openxmlformats.org/officeDocument/2006/math" xmlns:v="urn:schemas-microsoft-com:vml" xmlns:wp14="http://schemas.microsoft.com/office/word/2010/wordprocessingDrawing" xmlns:wp="http://schemas.openxmlformats.org/drawingml/2006/wordprocessingDrawing" xmlns:w10="urn:schemas-microsoft-com:office:word" xmlns:w="http://schemas.openxmlformats.org/wordprocessingml/2006/main" xmlns:w14="http://schemas.microsoft.com/office/word/2010/wordml" xmlns:w15="http://schemas.microsoft.com/office/word/2012/wordml" xmlns:w16cex="http://schemas.microsoft.com/office/word/2018/wordml/cex" xmlns:w16cid="http://schemas.microsoft.com/office/word/2016/wordml/cid" xmlns:w16="http://schemas.microsoft.com/office/word/2018/wordml" xmlns:w16du="http://schemas.microsoft.com/office/word/2023/wordml/word16du" xmlns:w16sdtdh="http://schemas.microsoft.com/office/word/2020/wordml/sdtdatahash" xmlns:w16se="http://schemas.microsoft.com/office/word/2015/wordml/symex" xmlns:wpg="http://schemas.microsoft.com/office/word/2010/wordprocessingGroup" xmlns:wpi="http://schemas.microsoft.com/office/word/2010/wordprocessingInk" xmlns:wne="http://schemas.microsoft.com/office/word/2006/wordml" xmlns:wps="http://schemas.microsoft.com/office/word/2010/wordprocessingShape" mc:Ignorable="w14 w15 w16se w16cid w16 w16cex w16sdtdh w16du wp14">
   <w:body>
     <w:p>
       <w:pPr>
@@ -31,7 +31,7 @@
                     <pic:cNvPicPr/>
                   </pic:nvPicPr>
                   <pic:blipFill>
-                    <a:blip r:embed="rId5" cstate="print"/>
+                    <a:blip r:embed="rId6" cstate="print"/>
                     <a:stretch>
                       <a:fillRect/>
                     </a:stretch>
@@ -119,42 +119,54 @@
     </w:p>
     <w:p>
       <w:r>
-        <w:t>Stel je voor: u bent een bedrijf dat waardevolle informatie bezit, kennis die de wereld kan verbeteren. U wilt deze informatie delen met anderen, op een efficiënte en veilige manier. Uw oplossing? Een API, of Application Programming Interface.</w:t>
+        <w:t>Goedenavond, dames en heren. Stel je voor: u bent een bedrijf dat waardevolle informatie bezit, kennis die de wereld kan verbeteren. U wilt deze informatie delen met anderen, op een efficiënte en veilige manier. Maar hoe bereikt u dit doel?</w:t>
       </w:r>
     </w:p>
     <w:p/>
     <w:p>
       <w:r>
-        <w:t>Een API fungeert als een digitale poort die uw informatie ontsluit voor andere toepassingen en websites. Zoals een sleutel die toegang geeft tot een schatkamer, opent de API de deur naar een wereld van mogelijkheden.</w:t>
+        <w:t>Het antwoord ligt in de wereld van de technologie, en meer specifiek, in het concept van een API, of Application Programming Interface.</w:t>
       </w:r>
     </w:p>
     <w:p/>
     <w:p>
       <w:r>
-        <w:t>Echter, de keuze voor de juiste API kan overweldigend zijn. Er bestaan talloze API's, elk met hun eigen unieke kenmerken en vereisten. Waar te beginnen? Welke API past perfect bij uw behoeften en doelgroep?</w:t>
+        <w:t>Een API is als een digitale poort die uw informatie ontsluit voor andere toepassingen en websites. Het opent de deur naar een wereld van mogelijkheden, als een sleutel die toegang geeft tot een schatkamer van kennis en innovatie.</w:t>
       </w:r>
     </w:p>
     <w:p/>
     <w:p>
       <w:r>
-        <w:t xml:space="preserve">In deze TED Talk ontrafelen we de mysteries van API's. We bespreken de verschillende types, de voordelen van </w:t>
-      </w:r>
-      <w:proofErr w:type="spellStart"/>
-      <w:r>
-        <w:t>RESTful</w:t>
-      </w:r>
-      <w:proofErr w:type="spellEnd"/>
-      <w:r>
-        <w:t>-API's en de stappen die u kunt nemen om de perfecte API te kiezen voor uw project.</w:t>
+        <w:t>Maar te midden van de overvloed aan keuzes, hoe kiest u de juiste API die perfect aansluit bij uw behoeften en doelgroep? Dat is de vraag die velen van ons bezighoudt.</w:t>
       </w:r>
     </w:p>
     <w:p/>
     <w:p>
-      <w:r>
-        <w:t>Laat u meenemen op een reis door de fascinerende wereld van API's, waar we samen de kracht van connectiviteit en het delen van informatie omarmen.</w:t>
-      </w:r>
-    </w:p>
-    <w:p/>
+      <w:pPr>
+        <w:rPr>
+          <w:lang w:val="nl-NL"/>
+        </w:rPr>
+      </w:pPr>
+      <w:r>
+        <w:t xml:space="preserve">In deze TED Talk nemen we u mee op een reis door de fascinerende wereld van </w:t>
+      </w:r>
+      <w:proofErr w:type="spellStart"/>
+      <w:r>
+        <w:t>API's</w:t>
+      </w:r>
+      <w:proofErr w:type="spellEnd"/>
+      <w:r>
+        <w:t xml:space="preserve">. We ontrafelen de mysteries, bespreken de verschillende types en onderscheiden ons in de voordelen van </w:t>
+      </w:r>
+      <w:proofErr w:type="spellStart"/>
+      <w:r>
+        <w:t>RESTful-API's</w:t>
+      </w:r>
+      <w:proofErr w:type="spellEnd"/>
+      <w:r>
+        <w:t xml:space="preserve"> - die zich kenmerken door hun gebruiksgemak, flexibiliteit en schaalbaarheid.</w:t>
+      </w:r>
+    </w:p>
     <w:p>
       <w:pPr>
         <w:rPr>
@@ -185,206 +197,1346 @@
     </w:p>
     <w:p>
       <w:pPr>
-        <w:pStyle w:val="Kop2"/>
-        <w:ind w:left="0"/>
-        <w:rPr>
-          <w:lang w:val="nl-BE"/>
-        </w:rPr>
-      </w:pPr>
-    </w:p>
-    <w:p>
-      <w:pPr>
         <w:pStyle w:val="Kop3"/>
-      </w:pPr>
-      <w:r>
         <w:rPr>
           <w:rStyle w:val="Zwaar"/>
           <w:b/>
           <w:bCs/>
         </w:rPr>
-        <w:t>API's uitgelegd:</w:t>
-      </w:r>
-    </w:p>
-    <w:p>
-      <w:r>
-        <w:t>Een API definieert een set regels en specificaties die de communicatie tussen twee softwaretoepassingen regelen. Het fungeert als een vertaalster die de taal van uw applicatie omzet in een universeel begrepen taal, waardoor naadloze integratie met andere apps en websites mogelijk wordt.</w:t>
-      </w:r>
-    </w:p>
-    <w:p>
-      <w:pPr>
-        <w:pStyle w:val="Kop3"/>
-      </w:pPr>
+      </w:pPr>
+      <w:proofErr w:type="spellStart"/>
       <w:r>
         <w:rPr>
           <w:rStyle w:val="Zwaar"/>
           <w:b/>
           <w:bCs/>
         </w:rPr>
-        <w:t>Belangrijke onderscheidingen:</w:t>
-      </w:r>
-    </w:p>
-    <w:p>
-      <w:r>
-        <w:t xml:space="preserve">We onderscheiden diverse types API's, elk met een specifieke focus. In deze presentatie bespreken we Web-API's die toegankelijk zijn via het internet, met nadruk op </w:t>
-      </w:r>
-      <w:proofErr w:type="spellStart"/>
-      <w:r>
-        <w:t>RESTful</w:t>
-      </w:r>
-      <w:proofErr w:type="spellEnd"/>
-      <w:r>
-        <w:t>-API's die een gestandaardiseerde set regels hanteren voor efficiënte en flexibele data-uitwisseling.</w:t>
-      </w:r>
-    </w:p>
-    <w:p>
-      <w:pPr>
-        <w:pStyle w:val="Kop3"/>
-      </w:pPr>
+        <w:t>API's</w:t>
+      </w:r>
+      <w:proofErr w:type="spellEnd"/>
       <w:r>
         <w:rPr>
           <w:rStyle w:val="Zwaar"/>
           <w:b/>
           <w:bCs/>
         </w:rPr>
-        <w:t xml:space="preserve">Voordelen van </w:t>
-      </w:r>
-      <w:proofErr w:type="spellStart"/>
+        <w:t xml:space="preserve"> uitgelegd:</w:t>
+      </w:r>
+    </w:p>
+    <w:p>
+      <w:pPr>
+        <w:rPr>
+          <w:lang w:val="nl-NL"/>
+        </w:rPr>
+      </w:pPr>
+      <w:proofErr w:type="spellStart"/>
+      <w:r>
+        <w:rPr>
+          <w:lang w:val="nl-NL"/>
+        </w:rPr>
+        <w:t>API's</w:t>
+      </w:r>
+      <w:proofErr w:type="spellEnd"/>
+      <w:r>
+        <w:rPr>
+          <w:lang w:val="nl-NL"/>
+        </w:rPr>
+        <w:t xml:space="preserve"> zijn cruciale instrumenten voor moderne softwareontwikkeling, waarbij ze fungeren als de bruggen die de communicatie tussen verschillende softwaretoepassingen mogelijk maken. Het concept van een API, wat staat voor Application Programming Interface, gaat veel dieper dan alleen maar het definiëren van regels en specificaties. Het is in feite de taal die applicaties spreken om met elkaar te interageren, wat resulteert in naadloze integratie tussen diverse systemen. Deze integratie is van onschatbare waarde voor het ecosysteem van apps en websites, waardoor gebruikers een meer samenhangende en rijkere ervaring kunnen hebben.</w:t>
+      </w:r>
+    </w:p>
+    <w:p>
+      <w:pPr>
+        <w:rPr>
+          <w:lang w:val="nl-NL"/>
+        </w:rPr>
+      </w:pPr>
+    </w:p>
+    <w:p>
+      <w:pPr>
+        <w:pStyle w:val="Kop3"/>
+      </w:pPr>
       <w:r>
         <w:rPr>
           <w:rStyle w:val="Zwaar"/>
           <w:b/>
           <w:bCs/>
         </w:rPr>
-        <w:t>RESTful</w:t>
-      </w:r>
-      <w:proofErr w:type="spellEnd"/>
-      <w:r>
+        <w:t>Stap voor stap:</w:t>
+      </w:r>
+    </w:p>
+    <w:p>
+      <w:r>
+        <w:t>Laten we eens kijken naar een stapsgewijze uitleg van hoe een API werkt aan de hand van een voorbeeld waarbij een student zich inschrijft bij een school:</w:t>
+      </w:r>
+    </w:p>
+    <w:p>
+      <w:pPr>
+        <w:pStyle w:val="Lijstalinea"/>
+        <w:numPr>
+          <w:ilvl w:val="0"/>
+          <w:numId w:val="9"/>
+        </w:numPr>
+        <w:rPr>
+          <w:lang w:val="nl-NL"/>
+        </w:rPr>
+      </w:pPr>
+      <w:r>
+        <w:rPr>
+          <w:b/>
+          <w:bCs/>
+          <w:lang w:val="nl-NL"/>
+        </w:rPr>
+        <w:t xml:space="preserve">Client </w:t>
+      </w:r>
+      <w:proofErr w:type="spellStart"/>
+      <w:r>
+        <w:rPr>
+          <w:b/>
+          <w:bCs/>
+          <w:lang w:val="nl-NL"/>
+        </w:rPr>
+        <w:t>Request</w:t>
+      </w:r>
+      <w:proofErr w:type="spellEnd"/>
+      <w:r>
+        <w:rPr>
+          <w:lang w:val="nl-NL"/>
+        </w:rPr>
+        <w:t>: Het proces begint wanneer een student via een online formulier op de website van de school informatie invult om zich in te schrijven. Deze informatie kan onder meer de naam van de student, adres, geboortedatum en andere relevante gegevens omvatten.</w:t>
+      </w:r>
+    </w:p>
+    <w:p>
+      <w:pPr>
+        <w:pStyle w:val="Lijstalinea"/>
+        <w:numPr>
+          <w:ilvl w:val="0"/>
+          <w:numId w:val="9"/>
+        </w:numPr>
+        <w:rPr>
+          <w:lang w:val="nl-NL"/>
+        </w:rPr>
+      </w:pPr>
+      <w:r>
+        <w:rPr>
+          <w:b/>
+          <w:bCs/>
+          <w:lang w:val="nl-NL"/>
+        </w:rPr>
+        <w:t>API-aanroep</w:t>
+      </w:r>
+      <w:r>
+        <w:rPr>
+          <w:lang w:val="nl-NL"/>
+        </w:rPr>
+        <w:t xml:space="preserve">: Zodra de student op de knop "Verzenden" klikt, wordt er een HTTP-verzoek naar de server gestuurd waarin de ingevulde informatie wordt opgenomen. Dit verzoek wordt </w:t>
+      </w:r>
+      <w:r>
+        <w:rPr>
+          <w:lang w:val="nl-NL"/>
+        </w:rPr>
+        <w:t>verzonden</w:t>
+      </w:r>
+      <w:r>
+        <w:rPr>
+          <w:lang w:val="nl-NL"/>
+        </w:rPr>
+        <w:t xml:space="preserve"> </w:t>
+      </w:r>
+      <w:r>
+        <w:rPr>
+          <w:lang w:val="nl-NL"/>
+        </w:rPr>
+        <w:t>naar</w:t>
+      </w:r>
+      <w:r>
+        <w:rPr>
+          <w:lang w:val="nl-NL"/>
+        </w:rPr>
+        <w:t xml:space="preserve"> een API-</w:t>
+      </w:r>
+      <w:proofErr w:type="spellStart"/>
+      <w:r>
+        <w:rPr>
+          <w:lang w:val="nl-NL"/>
+        </w:rPr>
+        <w:t>endpoint</w:t>
+      </w:r>
+      <w:proofErr w:type="spellEnd"/>
+      <w:r>
+        <w:rPr>
+          <w:lang w:val="nl-NL"/>
+        </w:rPr>
+        <w:t xml:space="preserve"> dat specifiek is ontworpen om inschrijvingsverzoeken te verwerken.</w:t>
+      </w:r>
+    </w:p>
+    <w:p>
+      <w:pPr>
+        <w:pStyle w:val="Lijstalinea"/>
+        <w:numPr>
+          <w:ilvl w:val="0"/>
+          <w:numId w:val="9"/>
+        </w:numPr>
+        <w:rPr>
+          <w:lang w:val="nl-NL"/>
+        </w:rPr>
+      </w:pPr>
+      <w:r>
+        <w:rPr>
+          <w:b/>
+          <w:bCs/>
+          <w:lang w:val="nl-NL"/>
+        </w:rPr>
+        <w:t>Serververwerking</w:t>
+      </w:r>
+      <w:r>
+        <w:rPr>
+          <w:lang w:val="nl-NL"/>
+        </w:rPr>
+        <w:t>: De server ontvangt het verzoek en begint de ingediende informatie te verwerken. Dit omvat het controleren van de geldigheid van de verstrekte gegevens, zoals het controleren of de geboortedatum in een geldig formaat is en het controleren of alle vereiste velden zijn ingevuld.</w:t>
+      </w:r>
+    </w:p>
+    <w:p>
+      <w:pPr>
+        <w:pStyle w:val="Lijstalinea"/>
+        <w:numPr>
+          <w:ilvl w:val="0"/>
+          <w:numId w:val="9"/>
+        </w:numPr>
+        <w:rPr>
+          <w:lang w:val="nl-NL"/>
+        </w:rPr>
+      </w:pPr>
+      <w:r>
+        <w:rPr>
+          <w:b/>
+          <w:bCs/>
+          <w:lang w:val="nl-NL"/>
+        </w:rPr>
+        <w:t>Database-interactie</w:t>
+      </w:r>
+      <w:r>
+        <w:rPr>
+          <w:lang w:val="nl-NL"/>
+        </w:rPr>
+        <w:t xml:space="preserve">: </w:t>
+      </w:r>
+      <w:r>
+        <w:rPr>
+          <w:lang w:val="nl-NL"/>
+        </w:rPr>
+        <w:t>Nadat de server de ingediende informatie heeft gevalideerd, communiceert deze met de database om de studentgegevens op te slaan.</w:t>
+      </w:r>
+    </w:p>
+    <w:p>
+      <w:pPr>
+        <w:pStyle w:val="Lijstalinea"/>
+        <w:numPr>
+          <w:ilvl w:val="0"/>
+          <w:numId w:val="9"/>
+        </w:numPr>
+        <w:rPr>
+          <w:lang w:val="nl-NL"/>
+        </w:rPr>
+      </w:pPr>
+      <w:r>
+        <w:rPr>
+          <w:b/>
+          <w:bCs/>
+          <w:lang w:val="nl-NL"/>
+        </w:rPr>
+        <w:t>Server Response</w:t>
+      </w:r>
+      <w:r>
+        <w:rPr>
+          <w:lang w:val="nl-NL"/>
+        </w:rPr>
+        <w:t xml:space="preserve">: </w:t>
+      </w:r>
+      <w:r>
+        <w:rPr>
+          <w:lang w:val="nl-NL"/>
+        </w:rPr>
+        <w:t>Na succesvolle verwerking van het inschrijvingsverzoek stuurt de server een HTTP-respons terug naar de client. Deze respons bevat meestal een bevestiging van de inschrijving, samen met eventuele aanvullende informatie, zoals een inschrijvingsnummer of instructies voor vervolgstappen.</w:t>
+      </w:r>
+    </w:p>
+    <w:p>
+      <w:pPr>
+        <w:pStyle w:val="Lijstalinea"/>
+        <w:numPr>
+          <w:ilvl w:val="0"/>
+          <w:numId w:val="9"/>
+        </w:numPr>
+        <w:rPr>
+          <w:lang w:val="nl-NL"/>
+        </w:rPr>
+      </w:pPr>
+      <w:r>
+        <w:rPr>
+          <w:b/>
+          <w:bCs/>
+          <w:lang w:val="nl-NL"/>
+        </w:rPr>
+        <w:t>Client Response Handling</w:t>
+      </w:r>
+      <w:r>
+        <w:rPr>
+          <w:lang w:val="nl-NL"/>
+        </w:rPr>
+        <w:t xml:space="preserve">: </w:t>
+      </w:r>
+      <w:r>
+        <w:rPr>
+          <w:lang w:val="nl-NL"/>
+        </w:rPr>
+        <w:t>Tot slot ontvangt de student de respons van de server en wordt deze weergegeven op de website. De student ziet mogelijk een bericht dat de inschrijving succesvol is voltooid, waardoor ze verder kunnen gaan met het volgende deel van het inschrijvingsproces of andere acties kunnen ondernemen.</w:t>
+      </w:r>
+    </w:p>
+    <w:p/>
+    <w:p>
+      <w:pPr>
+        <w:rPr>
+          <w:rStyle w:val="Zwaar"/>
+          <w:rFonts w:ascii="Arial Nova" w:eastAsiaTheme="majorEastAsia" w:hAnsi="Arial Nova" w:cstheme="majorBidi"/>
+          <w:sz w:val="24"/>
+        </w:rPr>
+      </w:pPr>
+      <w:r>
+        <w:t>Door dit proces van client-servercommunicatie te doorlopen, maakt de API een gestroomlijnde interactie mogelijk tussen de student en de schoolapplicatie, waardoor een efficiënt en geautomatiseerd inschrijvingsproces wordt geboden. Dit draagt bij aan een verbeterde gebruikerservaring en operationele efficiëntie voor zowel de studenten als de schooladministratie.</w:t>
+      </w:r>
+      <w:r>
+        <w:rPr>
+          <w:rStyle w:val="Zwaar"/>
+          <w:b w:val="0"/>
+          <w:bCs w:val="0"/>
+        </w:rPr>
+        <w:br w:type="page"/>
+      </w:r>
+    </w:p>
+    <w:p>
+      <w:pPr>
+        <w:pStyle w:val="Kop3"/>
         <w:rPr>
           <w:rStyle w:val="Zwaar"/>
           <w:b/>
           <w:bCs/>
         </w:rPr>
-        <w:t>-API's:</w:t>
-      </w:r>
-    </w:p>
-    <w:p>
-      <w:proofErr w:type="spellStart"/>
-      <w:r>
-        <w:t>RESTful</w:t>
-      </w:r>
-      <w:proofErr w:type="spellEnd"/>
-      <w:r>
-        <w:t>-API's kenmerken zich door hun gebruiksgemak, flexibiliteit en schaalbaarheid. Deze voordelen maken ze uitermate geschikt voor het delen van data met een breed publiek, waardoor synergie en innovatie binnen de digitale sector gestimuleerd worden.</w:t>
+      </w:pPr>
+      <w:r>
+        <w:rPr>
+          <w:rStyle w:val="Zwaar"/>
+          <w:b/>
+          <w:bCs/>
+        </w:rPr>
+        <w:lastRenderedPageBreak/>
+        <w:t>Belangrijke onderscheidingen:</w:t>
+      </w:r>
+    </w:p>
+    <w:p>
+      <w:r>
+        <w:t xml:space="preserve">In de wereld van </w:t>
+      </w:r>
+      <w:proofErr w:type="spellStart"/>
+      <w:r>
+        <w:t>API's</w:t>
+      </w:r>
+      <w:proofErr w:type="spellEnd"/>
+      <w:r>
+        <w:t xml:space="preserve"> zijn er verschillende soorten, elk met hun eigen unieke kenmerken en toepassingen. Een cruciale categorie die de aandacht verdient, zijn de Web-</w:t>
+      </w:r>
+      <w:proofErr w:type="spellStart"/>
+      <w:r>
+        <w:t>API's</w:t>
+      </w:r>
+      <w:proofErr w:type="spellEnd"/>
+      <w:r>
+        <w:t xml:space="preserve">. Deze </w:t>
+      </w:r>
+      <w:proofErr w:type="spellStart"/>
+      <w:r>
+        <w:t>API's</w:t>
+      </w:r>
+      <w:proofErr w:type="spellEnd"/>
+      <w:r>
+        <w:t xml:space="preserve"> zijn ontworpen om toegankelijk te zijn via het internet, waardoor ze een breed scala aan mogelijkheden bieden voor gegevensuitwisseling tussen verschillende platforms. Een specifiek type web-API dat opvalt, zijn de </w:t>
+      </w:r>
+      <w:proofErr w:type="spellStart"/>
+      <w:r>
+        <w:t>RESTful-API's</w:t>
+      </w:r>
+      <w:proofErr w:type="spellEnd"/>
+      <w:r>
+        <w:t xml:space="preserve">. Deze </w:t>
+      </w:r>
+      <w:proofErr w:type="spellStart"/>
+      <w:r>
+        <w:t>API's</w:t>
+      </w:r>
+      <w:proofErr w:type="spellEnd"/>
+      <w:r>
+        <w:t xml:space="preserve"> volgen een gestandaardiseerde aanpak voor het efficiënt en flexibel uitwisselen van data, wat essentieel is voor moderne webapplicaties en services.</w:t>
+      </w:r>
+      <w:r>
+        <w:t xml:space="preserve"> De belangrijkste eigenschappen zijn:</w:t>
+      </w:r>
+      <w:r>
+        <w:br/>
+      </w:r>
+    </w:p>
+    <w:p>
+      <w:pPr>
+        <w:pStyle w:val="Lijstalinea"/>
+        <w:numPr>
+          <w:ilvl w:val="0"/>
+          <w:numId w:val="8"/>
+        </w:numPr>
+      </w:pPr>
+      <w:r>
+        <w:rPr>
+          <w:b/>
+          <w:bCs/>
+        </w:rPr>
+        <w:t>Client-Server Architectuur</w:t>
+      </w:r>
+      <w:r>
+        <w:t xml:space="preserve">: </w:t>
+      </w:r>
+      <w:proofErr w:type="spellStart"/>
+      <w:r>
+        <w:t>RESTful-API's</w:t>
+      </w:r>
+      <w:proofErr w:type="spellEnd"/>
+      <w:r>
+        <w:t xml:space="preserve"> zijn gebaseerd op het principe van een client-serverarchitectuur, waarbij de verantwoordelijkheden van de client en server strikt gescheiden zijn. Dit zorgt voor een betere schaalbaarheid doordat componenten onafhankelijk van elkaar kunnen evolueren.</w:t>
+      </w:r>
+    </w:p>
+    <w:p>
+      <w:pPr>
+        <w:pStyle w:val="Lijstalinea"/>
+        <w:numPr>
+          <w:ilvl w:val="0"/>
+          <w:numId w:val="8"/>
+        </w:numPr>
+      </w:pPr>
+      <w:proofErr w:type="spellStart"/>
+      <w:r>
+        <w:rPr>
+          <w:b/>
+          <w:bCs/>
+        </w:rPr>
+        <w:t>Stateless</w:t>
+      </w:r>
+      <w:proofErr w:type="spellEnd"/>
+      <w:r>
+        <w:rPr>
+          <w:b/>
+          <w:bCs/>
+        </w:rPr>
+        <w:t xml:space="preserve"> Communicatie</w:t>
+      </w:r>
+      <w:r>
+        <w:t>: Elke clientaanvraag naar de server moet alle informatie bevatten die nodig is om de server te begrijpen, zonder afhankelijk te zijn van de context van eerdere verzoeken. Dit minimaliseert de noodzaak voor de server om sessiestatus bij te houden, wat de schaalbaarheid verbetert.</w:t>
+      </w:r>
+    </w:p>
+    <w:p>
+      <w:pPr>
+        <w:pStyle w:val="Lijstalinea"/>
+        <w:numPr>
+          <w:ilvl w:val="0"/>
+          <w:numId w:val="8"/>
+        </w:numPr>
+      </w:pPr>
+      <w:r>
+        <w:rPr>
+          <w:b/>
+          <w:bCs/>
+        </w:rPr>
+        <w:t>Cachebaarheid</w:t>
+      </w:r>
+      <w:r>
+        <w:t xml:space="preserve">: </w:t>
+      </w:r>
+      <w:proofErr w:type="spellStart"/>
+      <w:r>
+        <w:t>RESTful-API's</w:t>
+      </w:r>
+      <w:proofErr w:type="spellEnd"/>
+      <w:r>
+        <w:t xml:space="preserve"> moedigen het gebruik van </w:t>
+      </w:r>
+      <w:proofErr w:type="spellStart"/>
+      <w:r>
+        <w:t>caching</w:t>
+      </w:r>
+      <w:proofErr w:type="spellEnd"/>
+      <w:r>
+        <w:t xml:space="preserve"> aan om de prestaties te verbeteren. Servers kunnen aangeven of een reactie </w:t>
+      </w:r>
+      <w:proofErr w:type="spellStart"/>
+      <w:r>
+        <w:t>cachebaar</w:t>
+      </w:r>
+      <w:proofErr w:type="spellEnd"/>
+      <w:r>
+        <w:t xml:space="preserve"> is of niet, waardoor clients efficiënter kunnen omgaan met herhaalde verzoeken.</w:t>
+      </w:r>
+    </w:p>
+    <w:p>
+      <w:pPr>
+        <w:pStyle w:val="Lijstalinea"/>
+        <w:numPr>
+          <w:ilvl w:val="0"/>
+          <w:numId w:val="8"/>
+        </w:numPr>
+      </w:pPr>
+      <w:r>
+        <w:rPr>
+          <w:b/>
+          <w:bCs/>
+        </w:rPr>
+        <w:t>Uniforme Interface</w:t>
+      </w:r>
+      <w:r>
+        <w:t xml:space="preserve">: </w:t>
+      </w:r>
+      <w:proofErr w:type="spellStart"/>
+      <w:r>
+        <w:t>RESTful-API's</w:t>
+      </w:r>
+      <w:proofErr w:type="spellEnd"/>
+      <w:r>
+        <w:t xml:space="preserve"> hanteren een uniforme interface tussen componenten, wat betekent dat de communicatie tussen client en server gestandaardiseerd en eenvoudig te begrijpen is. Dit omvat het gebruik van standaard HTTP-methoden zoals GET, POST, PUT en DELETE, evenals het gebruik van </w:t>
+      </w:r>
+      <w:proofErr w:type="spellStart"/>
+      <w:r>
+        <w:t>URI's</w:t>
+      </w:r>
+      <w:proofErr w:type="spellEnd"/>
+      <w:r>
+        <w:t xml:space="preserve"> om resources te identificeren.</w:t>
+      </w:r>
+    </w:p>
+    <w:p>
+      <w:pPr>
+        <w:pStyle w:val="Lijstalinea"/>
+        <w:numPr>
+          <w:ilvl w:val="0"/>
+          <w:numId w:val="8"/>
+        </w:numPr>
+      </w:pPr>
+      <w:r>
+        <w:rPr>
+          <w:b/>
+          <w:bCs/>
+        </w:rPr>
+        <w:t>Laagsgewijze Systeemarchitectuur</w:t>
+      </w:r>
+      <w:r>
+        <w:t xml:space="preserve">: </w:t>
+      </w:r>
+      <w:proofErr w:type="spellStart"/>
+      <w:r>
+        <w:t>RESTful-API's</w:t>
+      </w:r>
+      <w:proofErr w:type="spellEnd"/>
+      <w:r>
+        <w:t xml:space="preserve"> moedigen een laagsgewijze systeemarchitectuur aan, waarbij elke laag verantwoordelijk is voor een specifiek aspect van de applicatie. Dit maakt het systeem beter schaalbaar, onderhoudbaar en </w:t>
+      </w:r>
+      <w:proofErr w:type="spellStart"/>
+      <w:r>
+        <w:t>uitbreidbaar</w:t>
+      </w:r>
+      <w:proofErr w:type="spellEnd"/>
+      <w:r>
+        <w:t>.</w:t>
+      </w:r>
+    </w:p>
+    <w:p>
+      <w:pPr>
+        <w:rPr>
+          <w:rStyle w:val="Zwaar"/>
+          <w:rFonts w:ascii="Arial Nova" w:eastAsiaTheme="majorEastAsia" w:hAnsi="Arial Nova" w:cstheme="majorBidi"/>
+          <w:sz w:val="24"/>
+        </w:rPr>
+      </w:pPr>
+      <w:r>
+        <w:rPr>
+          <w:rStyle w:val="Zwaar"/>
+          <w:b w:val="0"/>
+          <w:bCs w:val="0"/>
+        </w:rPr>
+        <w:br w:type="page"/>
+      </w:r>
+    </w:p>
+    <w:p>
+      <w:pPr>
+        <w:pStyle w:val="Kop3"/>
+        <w:ind w:left="0" w:firstLine="0"/>
+      </w:pPr>
+      <w:r>
+        <w:lastRenderedPageBreak/>
+        <w:t xml:space="preserve">Best </w:t>
+      </w:r>
+      <w:proofErr w:type="spellStart"/>
+      <w:r>
+        <w:t>practices</w:t>
+      </w:r>
+      <w:proofErr w:type="spellEnd"/>
+      <w:r>
+        <w:t xml:space="preserve"> API:</w:t>
+      </w:r>
+    </w:p>
+    <w:p>
+      <w:pPr>
+        <w:rPr>
+          <w:lang w:val="nl-NL"/>
+        </w:rPr>
+      </w:pPr>
+      <w:r>
+        <w:rPr>
+          <w:lang w:val="nl-NL"/>
+        </w:rPr>
+        <w:t xml:space="preserve">Laten we het hebben over best </w:t>
+      </w:r>
+      <w:proofErr w:type="spellStart"/>
+      <w:r>
+        <w:rPr>
+          <w:lang w:val="nl-NL"/>
+        </w:rPr>
+        <w:t>practices</w:t>
+      </w:r>
+      <w:proofErr w:type="spellEnd"/>
+      <w:r>
+        <w:rPr>
+          <w:lang w:val="nl-NL"/>
+        </w:rPr>
+        <w:t xml:space="preserve"> bij het ontwikkelen van </w:t>
+      </w:r>
+      <w:proofErr w:type="spellStart"/>
+      <w:r>
+        <w:rPr>
+          <w:lang w:val="nl-NL"/>
+        </w:rPr>
+        <w:t>API's</w:t>
+      </w:r>
+      <w:proofErr w:type="spellEnd"/>
+      <w:r>
+        <w:rPr>
+          <w:lang w:val="nl-NL"/>
+        </w:rPr>
+        <w:t xml:space="preserve">. Deze best </w:t>
+      </w:r>
+      <w:proofErr w:type="spellStart"/>
+      <w:r>
+        <w:rPr>
+          <w:lang w:val="nl-NL"/>
+        </w:rPr>
+        <w:t>practices</w:t>
+      </w:r>
+      <w:proofErr w:type="spellEnd"/>
+      <w:r>
+        <w:rPr>
+          <w:lang w:val="nl-NL"/>
+        </w:rPr>
+        <w:t xml:space="preserve"> zijn niet alleen essentieel voor het waarborgen van de veiligheid en betrouwbaarheid van systemen, maar ze vormen ook de ruggengraat van een goed ontwikkelde API.</w:t>
+      </w:r>
+    </w:p>
+    <w:p>
+      <w:pPr>
+        <w:rPr>
+          <w:lang w:val="nl-NL"/>
+        </w:rPr>
+      </w:pPr>
+    </w:p>
+    <w:p>
+      <w:pPr>
+        <w:rPr>
+          <w:lang w:val="nl-NL"/>
+        </w:rPr>
+      </w:pPr>
+      <w:r>
+        <w:rPr>
+          <w:lang w:val="nl-NL"/>
+        </w:rPr>
+        <w:t xml:space="preserve">Laten we beginnen met het belang van het </w:t>
+      </w:r>
+      <w:proofErr w:type="spellStart"/>
+      <w:r>
+        <w:rPr>
+          <w:lang w:val="nl-NL"/>
+        </w:rPr>
+        <w:t>hashen</w:t>
+      </w:r>
+      <w:proofErr w:type="spellEnd"/>
+      <w:r>
+        <w:rPr>
+          <w:lang w:val="nl-NL"/>
+        </w:rPr>
+        <w:t xml:space="preserve"> van wachtwoorden. Het </w:t>
+      </w:r>
+      <w:proofErr w:type="spellStart"/>
+      <w:r>
+        <w:rPr>
+          <w:lang w:val="nl-NL"/>
+        </w:rPr>
+        <w:t>hashen</w:t>
+      </w:r>
+      <w:proofErr w:type="spellEnd"/>
+      <w:r>
+        <w:rPr>
+          <w:lang w:val="nl-NL"/>
+        </w:rPr>
+        <w:t xml:space="preserve"> van wachtwoorden is een cruciale stap in het beveiligen van gebruikersgegevens. In plaats van wachtwoorden op te slaan als platte tekst, worden ze </w:t>
+      </w:r>
+      <w:proofErr w:type="spellStart"/>
+      <w:r>
+        <w:rPr>
+          <w:lang w:val="nl-NL"/>
+        </w:rPr>
+        <w:t>gehasht</w:t>
+      </w:r>
+      <w:proofErr w:type="spellEnd"/>
+      <w:r>
+        <w:rPr>
+          <w:lang w:val="nl-NL"/>
+        </w:rPr>
+        <w:t xml:space="preserve">, wat betekent dat ze worden omgezet in een unieke reeks karakters. Deze </w:t>
+      </w:r>
+      <w:proofErr w:type="spellStart"/>
+      <w:r>
+        <w:rPr>
+          <w:lang w:val="nl-NL"/>
+        </w:rPr>
+        <w:t>gehashte</w:t>
+      </w:r>
+      <w:proofErr w:type="spellEnd"/>
+      <w:r>
+        <w:rPr>
+          <w:lang w:val="nl-NL"/>
+        </w:rPr>
+        <w:t xml:space="preserve"> wachtwoorden zijn moeilijk terug te zetten naar hun oorspronkelijke vorm, waardoor ze veiliger zijn in het geval van een inbreuk op de </w:t>
+      </w:r>
+      <w:r>
+        <w:rPr>
+          <w:lang w:val="nl-NL"/>
+        </w:rPr>
+        <w:t>database</w:t>
+      </w:r>
+      <w:r>
+        <w:rPr>
+          <w:lang w:val="nl-NL"/>
+        </w:rPr>
+        <w:t>.</w:t>
+      </w:r>
+    </w:p>
+    <w:p>
+      <w:pPr>
+        <w:rPr>
+          <w:lang w:val="nl-NL"/>
+        </w:rPr>
+      </w:pPr>
+    </w:p>
+    <w:p>
+      <w:pPr>
+        <w:rPr>
+          <w:lang w:val="nl-NL"/>
+        </w:rPr>
+      </w:pPr>
+      <w:proofErr w:type="spellStart"/>
+      <w:r>
+        <w:rPr>
+          <w:lang w:val="nl-NL"/>
+        </w:rPr>
+        <w:t>Authorisatie</w:t>
+      </w:r>
+      <w:proofErr w:type="spellEnd"/>
+      <w:r>
+        <w:rPr>
+          <w:lang w:val="nl-NL"/>
+        </w:rPr>
+        <w:t xml:space="preserve"> vormt een essentieel onderdeel van de beveiliging van een API. Het opzetten van een goed doordacht autorisatiesysteem stelt ons in staat om te bepalen welke gebruikers toegang hebben tot specifieke delen van onze API, zoals het opvragen van informatie over leerlingen van andere scholen. Dit kan worden gerealiseerd door middel van tokens, sessies of andere vormen van authenticatie, afhankelijk van de specifieke behoeften van het systeem. In mijn geval heb ik gekozen voor </w:t>
+      </w:r>
+      <w:r>
+        <w:rPr>
+          <w:lang w:val="nl-NL"/>
+        </w:rPr>
+        <w:t xml:space="preserve">JWT tokens. </w:t>
+      </w:r>
+      <w:r>
+        <w:rPr>
+          <w:lang w:val="nl-NL"/>
+        </w:rPr>
+        <w:t>Deze tokens worden veel gebruikt vanwege hun eenvoudige implementatie, schaalbaarheid en hun vermogen om authenticatie en autorisatie in gedistribueerde systemen te ondersteunen</w:t>
+      </w:r>
+      <w:r>
+        <w:rPr>
+          <w:lang w:val="nl-NL"/>
+        </w:rPr>
+        <w:t>.</w:t>
+      </w:r>
+    </w:p>
+    <w:p>
+      <w:pPr>
+        <w:rPr>
+          <w:lang w:val="nl-NL"/>
+        </w:rPr>
+      </w:pPr>
+    </w:p>
+    <w:p>
+      <w:pPr>
+        <w:rPr>
+          <w:lang w:val="nl-NL"/>
+        </w:rPr>
+      </w:pPr>
+      <w:proofErr w:type="spellStart"/>
+      <w:r>
+        <w:rPr>
+          <w:lang w:val="nl-NL"/>
+        </w:rPr>
+        <w:t>Versioning</w:t>
+      </w:r>
+      <w:proofErr w:type="spellEnd"/>
+      <w:r>
+        <w:rPr>
+          <w:lang w:val="nl-NL"/>
+        </w:rPr>
+        <w:t xml:space="preserve"> van </w:t>
+      </w:r>
+      <w:proofErr w:type="spellStart"/>
+      <w:r>
+        <w:rPr>
+          <w:lang w:val="nl-NL"/>
+        </w:rPr>
+        <w:t>API's</w:t>
+      </w:r>
+      <w:proofErr w:type="spellEnd"/>
+      <w:r>
+        <w:rPr>
+          <w:lang w:val="nl-NL"/>
+        </w:rPr>
+        <w:t xml:space="preserve"> is ook een best </w:t>
+      </w:r>
+      <w:proofErr w:type="spellStart"/>
+      <w:r>
+        <w:rPr>
+          <w:lang w:val="nl-NL"/>
+        </w:rPr>
+        <w:t>practice</w:t>
+      </w:r>
+      <w:proofErr w:type="spellEnd"/>
+      <w:r>
+        <w:rPr>
+          <w:lang w:val="nl-NL"/>
+        </w:rPr>
+        <w:t xml:space="preserve"> die vaak over het hoofd wordt gezien, maar toch van groot belang is. Door onze </w:t>
+      </w:r>
+      <w:proofErr w:type="spellStart"/>
+      <w:r>
+        <w:rPr>
+          <w:lang w:val="nl-NL"/>
+        </w:rPr>
+        <w:t>API's</w:t>
+      </w:r>
+      <w:proofErr w:type="spellEnd"/>
+      <w:r>
+        <w:rPr>
+          <w:lang w:val="nl-NL"/>
+        </w:rPr>
+        <w:t xml:space="preserve"> te </w:t>
+      </w:r>
+      <w:proofErr w:type="spellStart"/>
+      <w:r>
+        <w:rPr>
+          <w:lang w:val="nl-NL"/>
+        </w:rPr>
+        <w:t>versioneren</w:t>
+      </w:r>
+      <w:proofErr w:type="spellEnd"/>
+      <w:r>
+        <w:rPr>
+          <w:lang w:val="nl-NL"/>
+        </w:rPr>
+        <w:t>, kunnen we ervoor zorgen dat oudere clients niet worden verstoord door wijzigingen in de API-structuur. Dit stelt ons in staat om nieuwe functies toe te voegen en fouten te corrigeren zonder bestaande integraties te verbreken.</w:t>
+      </w:r>
+    </w:p>
+    <w:p>
+      <w:pPr>
+        <w:rPr>
+          <w:lang w:val="nl-NL"/>
+        </w:rPr>
+      </w:pPr>
+    </w:p>
+    <w:p>
+      <w:pPr>
+        <w:rPr>
+          <w:lang w:val="nl-NL"/>
+        </w:rPr>
+      </w:pPr>
+      <w:r>
+        <w:rPr>
+          <w:lang w:val="nl-NL"/>
+        </w:rPr>
+        <w:t>Validatie is een essentiële stap in API-ontwikkeling. Stel je bijvoorbeeld een nieuwe student voor die per ongeluk onjuiste informatie invoert, zoals een ongeldige e-mailadresformaat of een leeftijd buiten het toegestane bereik. Zonder validering zou deze foutieve invoer de database kunnen verstoren en de integriteit van de gegevens in gevaar brengen. Met grondige validatie kunnen we dergelijke problemen voorkomen en de algehele stabiliteit en veiligheid van onze API verbeteren.</w:t>
+      </w:r>
+    </w:p>
+    <w:p>
+      <w:pPr>
+        <w:rPr>
+          <w:lang w:val="nl-NL"/>
+        </w:rPr>
+      </w:pPr>
+    </w:p>
+    <w:p>
+      <w:pPr>
+        <w:rPr>
+          <w:lang w:val="nl-NL"/>
+        </w:rPr>
+      </w:pPr>
+      <w:r>
+        <w:rPr>
+          <w:lang w:val="nl-NL"/>
+        </w:rPr>
+        <w:t>Het is belangrijk om geheime informatie, zoals API-sleutels en wachtwoorden, in aparte .</w:t>
+      </w:r>
+      <w:proofErr w:type="spellStart"/>
+      <w:r>
+        <w:rPr>
+          <w:lang w:val="nl-NL"/>
+        </w:rPr>
+        <w:t>env</w:t>
+      </w:r>
+      <w:proofErr w:type="spellEnd"/>
+      <w:r>
+        <w:rPr>
+          <w:lang w:val="nl-NL"/>
+        </w:rPr>
+        <w:t xml:space="preserve">-bestanden te bewaren vanwege hun veiligheidsvoordelen tijdens </w:t>
+      </w:r>
+      <w:proofErr w:type="spellStart"/>
+      <w:r>
+        <w:rPr>
+          <w:lang w:val="nl-NL"/>
+        </w:rPr>
+        <w:t>runtime</w:t>
+      </w:r>
+      <w:proofErr w:type="spellEnd"/>
+      <w:r>
+        <w:rPr>
+          <w:lang w:val="nl-NL"/>
+        </w:rPr>
+        <w:t>. Anders dan bij andere bestanden, worden .</w:t>
+      </w:r>
+      <w:proofErr w:type="spellStart"/>
+      <w:r>
+        <w:rPr>
+          <w:lang w:val="nl-NL"/>
+        </w:rPr>
+        <w:t>env</w:t>
+      </w:r>
+      <w:proofErr w:type="spellEnd"/>
+      <w:r>
+        <w:rPr>
+          <w:lang w:val="nl-NL"/>
+        </w:rPr>
+        <w:t>-bestanden niet opgenomen in de broncode en blijven ze buiten de versiebeheersystemen</w:t>
+      </w:r>
+      <w:r>
+        <w:rPr>
+          <w:lang w:val="nl-NL"/>
+        </w:rPr>
+        <w:t xml:space="preserve"> zoals GitHub</w:t>
+      </w:r>
+      <w:r>
+        <w:rPr>
+          <w:lang w:val="nl-NL"/>
+        </w:rPr>
+        <w:t xml:space="preserve">. Dit minimaliseert het risico op onbedoelde openbaarmaking van gevoelige informatie tijdens het delen van code of het pushen naar een gedeelde </w:t>
+      </w:r>
+      <w:proofErr w:type="spellStart"/>
+      <w:r>
+        <w:rPr>
+          <w:lang w:val="nl-NL"/>
+        </w:rPr>
+        <w:t>repository</w:t>
+      </w:r>
+      <w:proofErr w:type="spellEnd"/>
+      <w:r>
+        <w:rPr>
+          <w:lang w:val="nl-NL"/>
+        </w:rPr>
+        <w:t>. Bovendien biedt het gebruik van .</w:t>
+      </w:r>
+      <w:proofErr w:type="spellStart"/>
+      <w:r>
+        <w:rPr>
+          <w:lang w:val="nl-NL"/>
+        </w:rPr>
+        <w:t>env</w:t>
+      </w:r>
+      <w:proofErr w:type="spellEnd"/>
+      <w:r>
+        <w:rPr>
+          <w:lang w:val="nl-NL"/>
+        </w:rPr>
+        <w:t>-bestanden een handige en gestructureerde manier om gevoelige informatie te beheren, waardoor de algehele beveiliging van ons systeem wordt vergroot.</w:t>
+      </w:r>
+    </w:p>
+    <w:p>
+      <w:pPr>
+        <w:rPr>
+          <w:lang w:val="nl-NL"/>
+        </w:rPr>
+      </w:pPr>
+    </w:p>
+    <w:p>
+      <w:pPr>
+        <w:rPr>
+          <w:lang w:val="nl-NL"/>
+        </w:rPr>
+      </w:pPr>
+      <w:r>
+        <w:rPr>
+          <w:lang w:val="nl-NL"/>
+        </w:rPr>
+        <w:t xml:space="preserve">Kortom, het implementeren van deze best </w:t>
+      </w:r>
+      <w:proofErr w:type="spellStart"/>
+      <w:r>
+        <w:rPr>
+          <w:lang w:val="nl-NL"/>
+        </w:rPr>
+        <w:t>practices</w:t>
+      </w:r>
+      <w:proofErr w:type="spellEnd"/>
+      <w:r>
+        <w:rPr>
+          <w:lang w:val="nl-NL"/>
+        </w:rPr>
+        <w:t xml:space="preserve"> - van het </w:t>
+      </w:r>
+      <w:proofErr w:type="spellStart"/>
+      <w:r>
+        <w:rPr>
+          <w:lang w:val="nl-NL"/>
+        </w:rPr>
+        <w:t>hashen</w:t>
+      </w:r>
+      <w:proofErr w:type="spellEnd"/>
+      <w:r>
+        <w:rPr>
+          <w:lang w:val="nl-NL"/>
+        </w:rPr>
+        <w:t xml:space="preserve"> van wachtwoorden tot het </w:t>
+      </w:r>
+      <w:proofErr w:type="spellStart"/>
+      <w:r>
+        <w:rPr>
+          <w:lang w:val="nl-NL"/>
+        </w:rPr>
+        <w:t>versioneren</w:t>
+      </w:r>
+      <w:proofErr w:type="spellEnd"/>
+      <w:r>
+        <w:rPr>
+          <w:lang w:val="nl-NL"/>
+        </w:rPr>
+        <w:t xml:space="preserve"> van </w:t>
+      </w:r>
+      <w:proofErr w:type="spellStart"/>
+      <w:r>
+        <w:rPr>
+          <w:lang w:val="nl-NL"/>
+        </w:rPr>
+        <w:t>API's</w:t>
+      </w:r>
+      <w:proofErr w:type="spellEnd"/>
+      <w:r>
+        <w:rPr>
+          <w:lang w:val="nl-NL"/>
+        </w:rPr>
+        <w:t xml:space="preserve"> en het beheren van geheime informatie - is essentieel voor het bouwen van veilige, betrouwbare en goed onderhouden </w:t>
+      </w:r>
+      <w:proofErr w:type="spellStart"/>
+      <w:r>
+        <w:rPr>
+          <w:lang w:val="nl-NL"/>
+        </w:rPr>
+        <w:t>API's</w:t>
+      </w:r>
+      <w:proofErr w:type="spellEnd"/>
+      <w:r>
+        <w:rPr>
+          <w:lang w:val="nl-NL"/>
+        </w:rPr>
+        <w:t>. Door deze richtlijnen te volgen, kunnen we de integriteit van onze systemen waarborgen en een solide basis leggen voor toekomstige groei en ontwikkeling.</w:t>
       </w:r>
     </w:p>
     <w:p/>
     <w:p>
       <w:pPr>
+        <w:rPr>
+          <w:rFonts w:ascii="Arial Nova" w:eastAsiaTheme="majorEastAsia" w:hAnsi="Arial Nova" w:cstheme="majorBidi"/>
+          <w:b/>
+          <w:bCs/>
+          <w:sz w:val="24"/>
+        </w:rPr>
+      </w:pPr>
+      <w:r>
+        <w:br w:type="page"/>
+      </w:r>
+    </w:p>
+    <w:p>
+      <w:pPr>
         <w:pStyle w:val="Kop3"/>
       </w:pPr>
       <w:r>
-        <w:t xml:space="preserve">Best </w:t>
-      </w:r>
-      <w:proofErr w:type="spellStart"/>
-      <w:r>
-        <w:t>practices</w:t>
-      </w:r>
-      <w:proofErr w:type="spellEnd"/>
-      <w:r>
-        <w:t xml:space="preserve"> API:</w:t>
-      </w:r>
-    </w:p>
-    <w:p>
-      <w:proofErr w:type="spellStart"/>
-      <w:r>
-        <w:t>Hashing</w:t>
-      </w:r>
-      <w:proofErr w:type="spellEnd"/>
-      <w:r>
-        <w:t xml:space="preserve"> van wachtwoorden, </w:t>
-      </w:r>
-      <w:proofErr w:type="spellStart"/>
-      <w:r>
-        <w:t>authorisatie</w:t>
-      </w:r>
-      <w:proofErr w:type="spellEnd"/>
-      <w:r>
-        <w:t xml:space="preserve">, </w:t>
-      </w:r>
-      <w:proofErr w:type="spellStart"/>
-      <w:r>
-        <w:t>versioning</w:t>
-      </w:r>
-      <w:proofErr w:type="spellEnd"/>
-      <w:r>
-        <w:t xml:space="preserve"> van API (v1, v2), validatie. Geheime info apart in .</w:t>
-      </w:r>
-      <w:proofErr w:type="spellStart"/>
-      <w:r>
-        <w:t>env</w:t>
-      </w:r>
-      <w:proofErr w:type="spellEnd"/>
-      <w:r>
-        <w:t xml:space="preserve"> bestanden</w:t>
-      </w:r>
-      <w:r>
-        <w:t>…</w:t>
+        <w:lastRenderedPageBreak/>
+        <w:t xml:space="preserve">Experiment: </w:t>
+      </w:r>
+    </w:p>
+    <w:p>
+      <w:r>
+        <w:t xml:space="preserve">In mijn onderzoek heb ik de prestaties van vier prominente REST-API </w:t>
+      </w:r>
+      <w:proofErr w:type="spellStart"/>
+      <w:r>
+        <w:t>frameworks</w:t>
+      </w:r>
+      <w:proofErr w:type="spellEnd"/>
+      <w:r>
+        <w:t xml:space="preserve"> onder de loep genomen: </w:t>
+      </w:r>
+    </w:p>
+    <w:p>
+      <w:pPr>
+        <w:pStyle w:val="Lijstalinea"/>
+        <w:numPr>
+          <w:ilvl w:val="0"/>
+          <w:numId w:val="7"/>
+        </w:numPr>
+      </w:pPr>
+      <w:r>
+        <w:t xml:space="preserve">Express.js, gebaseerd op Node.js </w:t>
+      </w:r>
+    </w:p>
+    <w:p>
+      <w:pPr>
+        <w:pStyle w:val="Lijstalinea"/>
+        <w:numPr>
+          <w:ilvl w:val="0"/>
+          <w:numId w:val="7"/>
+        </w:numPr>
+      </w:pPr>
+      <w:r>
+        <w:t>Django, ontwikkeld met Python</w:t>
+      </w:r>
+    </w:p>
+    <w:p>
+      <w:pPr>
+        <w:pStyle w:val="Lijstalinea"/>
+        <w:numPr>
+          <w:ilvl w:val="0"/>
+          <w:numId w:val="7"/>
+        </w:numPr>
+      </w:pPr>
+      <w:r>
+        <w:t>ASP.NET</w:t>
+      </w:r>
+      <w:r>
+        <w:t xml:space="preserve"> </w:t>
+      </w:r>
+      <w:r>
+        <w:t>met behulp van C#, ontwikkeld door Microsoft</w:t>
+      </w:r>
+      <w:r>
+        <w:t xml:space="preserve"> </w:t>
+      </w:r>
+    </w:p>
+    <w:p>
+      <w:pPr>
+        <w:pStyle w:val="Lijstalinea"/>
+        <w:numPr>
+          <w:ilvl w:val="0"/>
+          <w:numId w:val="7"/>
+        </w:numPr>
+      </w:pPr>
+      <w:r>
+        <w:t xml:space="preserve">Bun, een relatief nieuw </w:t>
+      </w:r>
+      <w:proofErr w:type="spellStart"/>
+      <w:r>
+        <w:t>framework</w:t>
+      </w:r>
+      <w:proofErr w:type="spellEnd"/>
+      <w:r>
+        <w:t xml:space="preserve">, is ontworpen met een focus op eenvoud, snelheid en </w:t>
+      </w:r>
+      <w:proofErr w:type="spellStart"/>
+      <w:r>
+        <w:t>modulariteit</w:t>
+      </w:r>
+      <w:proofErr w:type="spellEnd"/>
+      <w:r>
+        <w:t xml:space="preserve">. </w:t>
+      </w:r>
+    </w:p>
+    <w:p>
+      <w:pPr>
+        <w:ind w:left="360"/>
+      </w:pPr>
+    </w:p>
+    <w:p>
+      <w:r>
+        <w:t xml:space="preserve">Elk van deze </w:t>
+      </w:r>
+      <w:proofErr w:type="spellStart"/>
+      <w:r>
+        <w:t>frameworks</w:t>
+      </w:r>
+      <w:proofErr w:type="spellEnd"/>
+      <w:r>
+        <w:t xml:space="preserve"> heeft zijn eigen unieke kenmerken en specialisaties. </w:t>
+      </w:r>
+    </w:p>
+    <w:p/>
+    <w:p>
+      <w:r>
+        <w:t>Met behulp van Postman</w:t>
+      </w:r>
+      <w:r>
+        <w:t xml:space="preserve"> (</w:t>
+      </w:r>
+      <w:r>
+        <w:t xml:space="preserve">een krachtige tool voor het testen en analyseren van </w:t>
+      </w:r>
+      <w:proofErr w:type="spellStart"/>
+      <w:r>
+        <w:t>API's</w:t>
+      </w:r>
+      <w:proofErr w:type="spellEnd"/>
+      <w:r>
+        <w:t>)</w:t>
+      </w:r>
+      <w:r>
+        <w:t xml:space="preserve"> heb</w:t>
+      </w:r>
+      <w:r>
+        <w:t xml:space="preserve"> ik </w:t>
+      </w:r>
+      <w:r>
+        <w:t xml:space="preserve">een simulatie opgezet met 100 virtuele gebruikers en de </w:t>
+      </w:r>
+      <w:proofErr w:type="spellStart"/>
+      <w:r>
+        <w:t>endpoints</w:t>
+      </w:r>
+      <w:proofErr w:type="spellEnd"/>
+      <w:r>
+        <w:t xml:space="preserve"> gedurende 5 minuten getest. Het doel? Het meten van de prestaties bij het ophalen van gegevens van 50 studenten.</w:t>
+      </w:r>
+    </w:p>
+    <w:p/>
+    <w:p>
+      <w:r>
+        <w:t xml:space="preserve">Wat hebben we ontdekt? Dat deze </w:t>
+      </w:r>
+      <w:proofErr w:type="spellStart"/>
+      <w:r>
+        <w:t>frameworks</w:t>
+      </w:r>
+      <w:proofErr w:type="spellEnd"/>
+      <w:r>
+        <w:t xml:space="preserve"> sterk presteren, met minimale fouten en een acceptabele responstijd. Laten we de cijfers eens nader bekijken. Het aantal verzoeken varieerde </w:t>
+      </w:r>
+      <w:r>
+        <w:t>in</w:t>
+      </w:r>
+      <w:r>
+        <w:t xml:space="preserve"> de 26.</w:t>
+      </w:r>
+      <w:r>
+        <w:t>000</w:t>
+      </w:r>
+      <w:r>
+        <w:t xml:space="preserve">, met doorvoersnelheden van rond de 87 verzoeken per seconde. Opmerkelijk is dat de gemiddelde responstijd aanzienlijk verschilde tussen de </w:t>
+      </w:r>
+      <w:proofErr w:type="spellStart"/>
+      <w:r>
+        <w:t>frameworks</w:t>
+      </w:r>
+      <w:proofErr w:type="spellEnd"/>
+      <w:r>
+        <w:t>, variërend van 7ms tot 30ms. En hier komen de interessante nuances naar voren.</w:t>
+      </w:r>
+    </w:p>
+    <w:p/>
+    <w:p>
+      <w:r>
+        <w:t>Express.js en ASP.NET schitterden met de laagste gemiddelde responstijden, wat wijst op hun efficiënte verwerking van verzoeken. Django daarentegen liet langere responstijden zien, wat suggereert dat het beter geschikt zou kunnen zijn voor situaties met minder verkeer of kleinere datasets. En laten we Bun niet vergeten, die verrassend genoeg presteerden met een gemiddelde responstijd vergelijkbaar met die van de topfavorieten.</w:t>
+      </w:r>
+    </w:p>
+    <w:p/>
+    <w:p>
+      <w:r>
+        <w:t xml:space="preserve">Maar wat betekenen deze bevindingen? </w:t>
+      </w:r>
+      <w:r>
+        <w:t xml:space="preserve">Dat alle onderzochte </w:t>
+      </w:r>
+      <w:proofErr w:type="spellStart"/>
+      <w:r>
+        <w:t>frameworks</w:t>
+      </w:r>
+      <w:proofErr w:type="spellEnd"/>
+      <w:r>
+        <w:t>, ondanks kleine variaties, geschikt zijn voor het ontwikkelen van REST-</w:t>
+      </w:r>
+      <w:proofErr w:type="spellStart"/>
+      <w:r>
+        <w:t>API's</w:t>
+      </w:r>
+      <w:proofErr w:type="spellEnd"/>
+      <w:r>
+        <w:t xml:space="preserve"> met betrouwbare prestaties en minimale fouten. Echter, bij het maken van een keuze moeten ontwikkelaars verschillende factoren overwegen. Misschien is Express.js de voorkeur vanwege zijn uitzonderlijk snelle verwerkingstijd. Of wellicht is ASP.NET </w:t>
+      </w:r>
+      <w:proofErr w:type="spellStart"/>
+      <w:r>
+        <w:t>Core</w:t>
+      </w:r>
+      <w:proofErr w:type="spellEnd"/>
+      <w:r>
+        <w:t xml:space="preserve"> aantrekkelijk vanwege zijn naadloze integratie met SQL Server en uitgebreide extensiemogelijkheden via </w:t>
+      </w:r>
+      <w:proofErr w:type="spellStart"/>
+      <w:r>
+        <w:t>NuGet</w:t>
+      </w:r>
+      <w:proofErr w:type="spellEnd"/>
+      <w:r>
+        <w:t xml:space="preserve"> packages.</w:t>
+      </w:r>
+      <w:r>
+        <w:t xml:space="preserve"> </w:t>
+      </w:r>
+    </w:p>
+    <w:p/>
+    <w:p>
+      <w:r>
+        <w:t xml:space="preserve">Maar uiteindelijk komt het neer op de specifieke behoeften van het bedrijf en de voorkeuren binnen het team. Terwijl de prestatieresultaten een leidraad bieden, moeten de keuzes worden afgewogen tegen de unieke vereisten van het project en de comfortniveaus van de ontwikkelaars met de verschillende </w:t>
+      </w:r>
+      <w:proofErr w:type="spellStart"/>
+      <w:r>
+        <w:t>frameworks</w:t>
+      </w:r>
+      <w:proofErr w:type="spellEnd"/>
+      <w:r>
+        <w:t>. Het vinden van de juiste balans tussen functionaliteit, prestaties en ontwikkelaarservaring is cruciaal voor het maken van een weloverwogen beslissing.</w:t>
       </w:r>
     </w:p>
     <w:p/>
     <w:p/>
-    <w:p>
-      <w:pPr>
-        <w:pStyle w:val="Kop3"/>
-      </w:pPr>
-      <w:r>
-        <w:t xml:space="preserve">Experiment: </w:t>
-      </w:r>
-    </w:p>
-    <w:p>
-      <w:r>
-        <w:t xml:space="preserve">bevindingen over het gebruik van verschillende </w:t>
-      </w:r>
-      <w:proofErr w:type="spellStart"/>
-      <w:r>
-        <w:t>frameworks</w:t>
-      </w:r>
-      <w:proofErr w:type="spellEnd"/>
-      <w:r>
-        <w:t xml:space="preserve"> zoals Express.js, Django, ASP.NET </w:t>
-      </w:r>
-      <w:proofErr w:type="spellStart"/>
-      <w:r>
-        <w:t>Core</w:t>
-      </w:r>
-      <w:proofErr w:type="spellEnd"/>
-      <w:r>
-        <w:t>, en Ruby on Rails. Vergelijk</w:t>
-      </w:r>
-      <w:r>
-        <w:t xml:space="preserve">en van </w:t>
-      </w:r>
-      <w:r>
-        <w:t xml:space="preserve">prestaties, productiviteit, veiligheid en ondersteuning van elk </w:t>
-      </w:r>
-      <w:proofErr w:type="spellStart"/>
-      <w:r>
-        <w:t>framework</w:t>
-      </w:r>
-      <w:proofErr w:type="spellEnd"/>
-      <w:r>
-        <w:t>.</w:t>
-      </w:r>
-    </w:p>
     <w:p/>
-    <w:p>
-      <w:pPr>
-        <w:rPr>
-          <w:sz w:val="28"/>
-          <w:szCs w:val="28"/>
-          <w:u w:val="single" w:color="000000"/>
-        </w:rPr>
-      </w:pPr>
+    <w:p/>
+    <w:p>
       <w:r>
         <w:br w:type="page"/>
       </w:r>
@@ -407,15 +1559,6 @@
     </w:p>
     <w:p>
       <w:pPr>
-        <w:pStyle w:val="Kop2"/>
-        <w:ind w:left="0"/>
-        <w:rPr>
-          <w:lang w:val="nl-BE"/>
-        </w:rPr>
-      </w:pPr>
-    </w:p>
-    <w:p>
-      <w:pPr>
         <w:pStyle w:val="Kop3"/>
       </w:pPr>
       <w:r>
@@ -424,10 +1567,49 @@
     </w:p>
     <w:p>
       <w:r>
-        <w:t>De keuze van de juiste API kan een significante impact hebben op de efficiëntie, veiligheid en gebruiksvriendelijkheid van uw applicatie. De implementatie van een API kan leiden tot een verbeterde interoperabiliteit, verhoogde data-toegankelijkheid en een gestroomlijnde integratie met andere systemen.</w:t>
-      </w:r>
-    </w:p>
-    <w:p/>
+        <w:t xml:space="preserve">De keuze van de juiste API kan een significante impact hebben op de efficiëntie, veiligheid en gebruiksvriendelijkheid van uw applicatie. Wanneer we kijken naar de prestatieresultaten van verschillende REST-API technologieën, zoals Express.js, Django, ASP.NET en Bun, wordt duidelijk dat elk </w:t>
+      </w:r>
+      <w:proofErr w:type="spellStart"/>
+      <w:r>
+        <w:t>framework</w:t>
+      </w:r>
+      <w:proofErr w:type="spellEnd"/>
+      <w:r>
+        <w:t xml:space="preserve"> zijn eigen unieke kenmerken en voordelen heeft. Express.js blinkt uit in snelheid, terwijl Django een uitgebreid </w:t>
+      </w:r>
+      <w:proofErr w:type="spellStart"/>
+      <w:r>
+        <w:t>framework</w:t>
+      </w:r>
+      <w:proofErr w:type="spellEnd"/>
+      <w:r>
+        <w:t xml:space="preserve"> biedt met krachtige ingebouwde functies. ASP.NET </w:t>
+      </w:r>
+      <w:proofErr w:type="spellStart"/>
+      <w:r>
+        <w:t>core</w:t>
+      </w:r>
+      <w:proofErr w:type="spellEnd"/>
+      <w:r>
+        <w:t xml:space="preserve">, daarentegen, biedt sterke integratie met SQL-server en uitgebreide extensiemogelijkheden met </w:t>
+      </w:r>
+      <w:proofErr w:type="spellStart"/>
+      <w:r>
+        <w:t>NuGet</w:t>
+      </w:r>
+      <w:proofErr w:type="spellEnd"/>
+      <w:r>
+        <w:t xml:space="preserve"> packages. En Bun, als nieuwkomer, biedt snelheid, eenvoud en </w:t>
+      </w:r>
+      <w:proofErr w:type="spellStart"/>
+      <w:r>
+        <w:t>modulariteit</w:t>
+      </w:r>
+      <w:proofErr w:type="spellEnd"/>
+      <w:r>
+        <w:t>.</w:t>
+      </w:r>
+    </w:p>
     <w:p>
       <w:pPr>
         <w:pStyle w:val="Kop3"/>
@@ -438,7 +1620,15 @@
     </w:p>
     <w:p>
       <w:r>
-        <w:t xml:space="preserve">Omarm de kracht van API's! Experimenteer met de verschillende </w:t>
+        <w:t xml:space="preserve">Omarm de kracht van </w:t>
+      </w:r>
+      <w:proofErr w:type="spellStart"/>
+      <w:r>
+        <w:t>API's</w:t>
+      </w:r>
+      <w:proofErr w:type="spellEnd"/>
+      <w:r>
+        <w:t xml:space="preserve">! Experimenteer met de verschillende </w:t>
       </w:r>
       <w:proofErr w:type="spellStart"/>
       <w:r>
@@ -446,7 +1636,26 @@
       </w:r>
       <w:proofErr w:type="spellEnd"/>
       <w:r>
-        <w:t>, put kennis uit de open source community en deel uw creaties met de wereld. Door samen te werken en de kracht van API's te ontsluiten, bouwen we aan een betere, meer verbonden digitale toekomst.</w:t>
+        <w:t xml:space="preserve"> en ontdek welke het beste past bij de behoeften en doelstellingen van uw project. Put kennis uit de open source community en deel uw ervaringen en creaties met de wereld. Door samen te werken en de kracht van </w:t>
+      </w:r>
+      <w:proofErr w:type="spellStart"/>
+      <w:r>
+        <w:t>API's</w:t>
+      </w:r>
+      <w:proofErr w:type="spellEnd"/>
+      <w:r>
+        <w:t xml:space="preserve"> te ontsluiten, bouwen we aan een betere, meer verbonden digitale toekomst. Laten we de mogelijkheden verkennen die </w:t>
+      </w:r>
+      <w:proofErr w:type="spellStart"/>
+      <w:r>
+        <w:t>API's</w:t>
+      </w:r>
+      <w:proofErr w:type="spellEnd"/>
+      <w:r>
+        <w:t xml:space="preserve"> bieden om innovatie te stimuleren, de efficiëntie te vergroten en nieuwe kansen te creëren voor groei en ontwikkeling. Met de juiste API aan onze zijde kunnen we onze ambities realiseren en een blijvende impact hebben in de wereld van technologie</w:t>
+      </w:r>
+      <w:r>
+        <w:t>.</w:t>
       </w:r>
     </w:p>
     <w:sectPr>
@@ -459,7 +1668,7 @@
 </file>
 
 <file path=word/numbering.xml><?xml version="1.0" encoding="utf-8"?>
-<w:numbering xmlns:wpc="http://schemas.microsoft.com/office/word/2010/wordprocessingCanvas" xmlns:cx="http://schemas.microsoft.com/office/drawing/2014/chartex" xmlns:cx1="http://schemas.microsoft.com/office/drawing/2015/9/8/chartex" xmlns:cx2="http://schemas.microsoft.com/office/drawing/2015/10/21/chartex" xmlns:cx3="http://schemas.microsoft.com/office/drawing/2016/5/9/chartex" xmlns:cx4="http://schemas.microsoft.com/office/drawing/2016/5/10/chartex" xmlns:cx5="http://schemas.microsoft.com/office/drawing/2016/5/11/chartex" xmlns:cx6="http://schemas.microsoft.com/office/drawing/2016/5/12/chartex" xmlns:cx7="http://schemas.microsoft.com/office/drawing/2016/5/13/chartex" xmlns:cx8="http://schemas.microsoft.com/office/drawing/2016/5/14/chartex" xmlns:mc="http://schemas.openxmlformats.org/markup-compatibility/2006" xmlns:aink="http://schemas.microsoft.com/office/drawing/2016/ink" xmlns:am3d="http://schemas.microsoft.com/office/drawing/2017/model3d" xmlns:o="urn:schemas-microsoft-com:office:office" xmlns:oel="http://schemas.microsoft.com/office/2019/extlst" xmlns:r="http://schemas.openxmlformats.org/officeDocument/2006/relationships" xmlns:m="http://schemas.openxmlformats.org/officeDocument/2006/math" xmlns:v="urn:schemas-microsoft-com:vml" xmlns:wp14="http://schemas.microsoft.com/office/word/2010/wordprocessingDrawing" xmlns:wp="http://schemas.openxmlformats.org/drawingml/2006/wordprocessingDrawing" xmlns:w10="urn:schemas-microsoft-com:office:word" xmlns:w="http://schemas.openxmlformats.org/wordprocessingml/2006/main" xmlns:w14="http://schemas.microsoft.com/office/word/2010/wordml" xmlns:w15="http://schemas.microsoft.com/office/word/2012/wordml" xmlns:w16cex="http://schemas.microsoft.com/office/word/2018/wordml/cex" xmlns:w16cid="http://schemas.microsoft.com/office/word/2016/wordml/cid" xmlns:w16="http://schemas.microsoft.com/office/word/2018/wordml" xmlns:w16sdtdh="http://schemas.microsoft.com/office/word/2020/wordml/sdtdatahash" xmlns:w16se="http://schemas.microsoft.com/office/word/2015/wordml/symex" xmlns:wpg="http://schemas.microsoft.com/office/word/2010/wordprocessingGroup" xmlns:wpi="http://schemas.microsoft.com/office/word/2010/wordprocessingInk" xmlns:wne="http://schemas.microsoft.com/office/word/2006/wordml" xmlns:wps="http://schemas.microsoft.com/office/word/2010/wordprocessingShape" mc:Ignorable="w14 w15 w16se w16cid w16 w16cex w16sdtdh wp14">
+<w:numbering xmlns:wpc="http://schemas.microsoft.com/office/word/2010/wordprocessingCanvas" xmlns:cx="http://schemas.microsoft.com/office/drawing/2014/chartex" xmlns:cx1="http://schemas.microsoft.com/office/drawing/2015/9/8/chartex" xmlns:cx2="http://schemas.microsoft.com/office/drawing/2015/10/21/chartex" xmlns:cx3="http://schemas.microsoft.com/office/drawing/2016/5/9/chartex" xmlns:cx4="http://schemas.microsoft.com/office/drawing/2016/5/10/chartex" xmlns:cx5="http://schemas.microsoft.com/office/drawing/2016/5/11/chartex" xmlns:cx6="http://schemas.microsoft.com/office/drawing/2016/5/12/chartex" xmlns:cx7="http://schemas.microsoft.com/office/drawing/2016/5/13/chartex" xmlns:cx8="http://schemas.microsoft.com/office/drawing/2016/5/14/chartex" xmlns:mc="http://schemas.openxmlformats.org/markup-compatibility/2006" xmlns:aink="http://schemas.microsoft.com/office/drawing/2016/ink" xmlns:am3d="http://schemas.microsoft.com/office/drawing/2017/model3d" xmlns:o="urn:schemas-microsoft-com:office:office" xmlns:oel="http://schemas.microsoft.com/office/2019/extlst" xmlns:r="http://schemas.openxmlformats.org/officeDocument/2006/relationships" xmlns:m="http://schemas.openxmlformats.org/officeDocument/2006/math" xmlns:v="urn:schemas-microsoft-com:vml" xmlns:wp14="http://schemas.microsoft.com/office/word/2010/wordprocessingDrawing" xmlns:wp="http://schemas.openxmlformats.org/drawingml/2006/wordprocessingDrawing" xmlns:w10="urn:schemas-microsoft-com:office:word" xmlns:w="http://schemas.openxmlformats.org/wordprocessingml/2006/main" xmlns:w14="http://schemas.microsoft.com/office/word/2010/wordml" xmlns:w15="http://schemas.microsoft.com/office/word/2012/wordml" xmlns:w16cex="http://schemas.microsoft.com/office/word/2018/wordml/cex" xmlns:w16cid="http://schemas.microsoft.com/office/word/2016/wordml/cid" xmlns:w16="http://schemas.microsoft.com/office/word/2018/wordml" xmlns:w16du="http://schemas.microsoft.com/office/word/2023/wordml/word16du" xmlns:w16sdtdh="http://schemas.microsoft.com/office/word/2020/wordml/sdtdatahash" xmlns:w16se="http://schemas.microsoft.com/office/word/2015/wordml/symex" xmlns:wpg="http://schemas.microsoft.com/office/word/2010/wordprocessingGroup" xmlns:wpi="http://schemas.microsoft.com/office/word/2010/wordprocessingInk" xmlns:wne="http://schemas.microsoft.com/office/word/2006/wordml" xmlns:wps="http://schemas.microsoft.com/office/word/2010/wordprocessingShape" mc:Ignorable="w14 w15 w16se w16cid w16 w16cex w16sdtdh w16du wp14">
   <w:abstractNum w:abstractNumId="0" w15:restartNumberingAfterBreak="0">
     <w:nsid w:val="23DC5C32"/>
     <w:multiLevelType w:val="hybridMultilevel"/>
@@ -592,6 +1801,119 @@
     </w:lvl>
   </w:abstractNum>
   <w:abstractNum w:abstractNumId="1" w15:restartNumberingAfterBreak="0">
+    <w:nsid w:val="362D2A46"/>
+    <w:multiLevelType w:val="hybridMultilevel"/>
+    <w:tmpl w:val="EB9A30E2"/>
+    <w:lvl w:ilvl="0" w:tplc="04130001">
+      <w:start w:val="1"/>
+      <w:numFmt w:val="bullet"/>
+      <w:lvlText w:val=""/>
+      <w:lvlJc w:val="left"/>
+      <w:pPr>
+        <w:ind w:left="720" w:hanging="360"/>
+      </w:pPr>
+      <w:rPr>
+        <w:rFonts w:ascii="Symbol" w:hAnsi="Symbol" w:hint="default"/>
+      </w:rPr>
+    </w:lvl>
+    <w:lvl w:ilvl="1" w:tplc="04130003" w:tentative="1">
+      <w:start w:val="1"/>
+      <w:numFmt w:val="bullet"/>
+      <w:lvlText w:val="o"/>
+      <w:lvlJc w:val="left"/>
+      <w:pPr>
+        <w:ind w:left="1440" w:hanging="360"/>
+      </w:pPr>
+      <w:rPr>
+        <w:rFonts w:ascii="Courier New" w:hAnsi="Courier New" w:cs="Courier New" w:hint="default"/>
+      </w:rPr>
+    </w:lvl>
+    <w:lvl w:ilvl="2" w:tplc="04130005" w:tentative="1">
+      <w:start w:val="1"/>
+      <w:numFmt w:val="bullet"/>
+      <w:lvlText w:val=""/>
+      <w:lvlJc w:val="left"/>
+      <w:pPr>
+        <w:ind w:left="2160" w:hanging="360"/>
+      </w:pPr>
+      <w:rPr>
+        <w:rFonts w:ascii="Wingdings" w:hAnsi="Wingdings" w:hint="default"/>
+      </w:rPr>
+    </w:lvl>
+    <w:lvl w:ilvl="3" w:tplc="04130001" w:tentative="1">
+      <w:start w:val="1"/>
+      <w:numFmt w:val="bullet"/>
+      <w:lvlText w:val=""/>
+      <w:lvlJc w:val="left"/>
+      <w:pPr>
+        <w:ind w:left="2880" w:hanging="360"/>
+      </w:pPr>
+      <w:rPr>
+        <w:rFonts w:ascii="Symbol" w:hAnsi="Symbol" w:hint="default"/>
+      </w:rPr>
+    </w:lvl>
+    <w:lvl w:ilvl="4" w:tplc="04130003" w:tentative="1">
+      <w:start w:val="1"/>
+      <w:numFmt w:val="bullet"/>
+      <w:lvlText w:val="o"/>
+      <w:lvlJc w:val="left"/>
+      <w:pPr>
+        <w:ind w:left="3600" w:hanging="360"/>
+      </w:pPr>
+      <w:rPr>
+        <w:rFonts w:ascii="Courier New" w:hAnsi="Courier New" w:cs="Courier New" w:hint="default"/>
+      </w:rPr>
+    </w:lvl>
+    <w:lvl w:ilvl="5" w:tplc="04130005" w:tentative="1">
+      <w:start w:val="1"/>
+      <w:numFmt w:val="bullet"/>
+      <w:lvlText w:val=""/>
+      <w:lvlJc w:val="left"/>
+      <w:pPr>
+        <w:ind w:left="4320" w:hanging="360"/>
+      </w:pPr>
+      <w:rPr>
+        <w:rFonts w:ascii="Wingdings" w:hAnsi="Wingdings" w:hint="default"/>
+      </w:rPr>
+    </w:lvl>
+    <w:lvl w:ilvl="6" w:tplc="04130001" w:tentative="1">
+      <w:start w:val="1"/>
+      <w:numFmt w:val="bullet"/>
+      <w:lvlText w:val=""/>
+      <w:lvlJc w:val="left"/>
+      <w:pPr>
+        <w:ind w:left="5040" w:hanging="360"/>
+      </w:pPr>
+      <w:rPr>
+        <w:rFonts w:ascii="Symbol" w:hAnsi="Symbol" w:hint="default"/>
+      </w:rPr>
+    </w:lvl>
+    <w:lvl w:ilvl="7" w:tplc="04130003" w:tentative="1">
+      <w:start w:val="1"/>
+      <w:numFmt w:val="bullet"/>
+      <w:lvlText w:val="o"/>
+      <w:lvlJc w:val="left"/>
+      <w:pPr>
+        <w:ind w:left="5760" w:hanging="360"/>
+      </w:pPr>
+      <w:rPr>
+        <w:rFonts w:ascii="Courier New" w:hAnsi="Courier New" w:cs="Courier New" w:hint="default"/>
+      </w:rPr>
+    </w:lvl>
+    <w:lvl w:ilvl="8" w:tplc="04130005" w:tentative="1">
+      <w:start w:val="1"/>
+      <w:numFmt w:val="bullet"/>
+      <w:lvlText w:val=""/>
+      <w:lvlJc w:val="left"/>
+      <w:pPr>
+        <w:ind w:left="6480" w:hanging="360"/>
+      </w:pPr>
+      <w:rPr>
+        <w:rFonts w:ascii="Wingdings" w:hAnsi="Wingdings" w:hint="default"/>
+      </w:rPr>
+    </w:lvl>
+  </w:abstractNum>
+  <w:abstractNum w:abstractNumId="2" w15:restartNumberingAfterBreak="0">
     <w:nsid w:val="396518E3"/>
     <w:multiLevelType w:val="hybridMultilevel"/>
     <w:tmpl w:val="0150D68E"/>
@@ -728,7 +2050,119 @@
       </w:rPr>
     </w:lvl>
   </w:abstractNum>
-  <w:abstractNum w:abstractNumId="2" w15:restartNumberingAfterBreak="0">
+  <w:abstractNum w:abstractNumId="3" w15:restartNumberingAfterBreak="0">
+    <w:nsid w:val="3D6173B2"/>
+    <w:multiLevelType w:val="hybridMultilevel"/>
+    <w:tmpl w:val="8C90F344"/>
+    <w:lvl w:ilvl="0" w:tplc="996686DE">
+      <w:numFmt w:val="bullet"/>
+      <w:lvlText w:val="-"/>
+      <w:lvlJc w:val="left"/>
+      <w:pPr>
+        <w:ind w:left="720" w:hanging="360"/>
+      </w:pPr>
+      <w:rPr>
+        <w:rFonts w:ascii="Arial" w:eastAsiaTheme="minorHAnsi" w:hAnsi="Arial" w:cs="Arial" w:hint="default"/>
+      </w:rPr>
+    </w:lvl>
+    <w:lvl w:ilvl="1" w:tplc="04130003" w:tentative="1">
+      <w:start w:val="1"/>
+      <w:numFmt w:val="bullet"/>
+      <w:lvlText w:val="o"/>
+      <w:lvlJc w:val="left"/>
+      <w:pPr>
+        <w:ind w:left="1440" w:hanging="360"/>
+      </w:pPr>
+      <w:rPr>
+        <w:rFonts w:ascii="Courier New" w:hAnsi="Courier New" w:cs="Courier New" w:hint="default"/>
+      </w:rPr>
+    </w:lvl>
+    <w:lvl w:ilvl="2" w:tplc="04130005" w:tentative="1">
+      <w:start w:val="1"/>
+      <w:numFmt w:val="bullet"/>
+      <w:lvlText w:val=""/>
+      <w:lvlJc w:val="left"/>
+      <w:pPr>
+        <w:ind w:left="2160" w:hanging="360"/>
+      </w:pPr>
+      <w:rPr>
+        <w:rFonts w:ascii="Wingdings" w:hAnsi="Wingdings" w:hint="default"/>
+      </w:rPr>
+    </w:lvl>
+    <w:lvl w:ilvl="3" w:tplc="04130001" w:tentative="1">
+      <w:start w:val="1"/>
+      <w:numFmt w:val="bullet"/>
+      <w:lvlText w:val=""/>
+      <w:lvlJc w:val="left"/>
+      <w:pPr>
+        <w:ind w:left="2880" w:hanging="360"/>
+      </w:pPr>
+      <w:rPr>
+        <w:rFonts w:ascii="Symbol" w:hAnsi="Symbol" w:hint="default"/>
+      </w:rPr>
+    </w:lvl>
+    <w:lvl w:ilvl="4" w:tplc="04130003" w:tentative="1">
+      <w:start w:val="1"/>
+      <w:numFmt w:val="bullet"/>
+      <w:lvlText w:val="o"/>
+      <w:lvlJc w:val="left"/>
+      <w:pPr>
+        <w:ind w:left="3600" w:hanging="360"/>
+      </w:pPr>
+      <w:rPr>
+        <w:rFonts w:ascii="Courier New" w:hAnsi="Courier New" w:cs="Courier New" w:hint="default"/>
+      </w:rPr>
+    </w:lvl>
+    <w:lvl w:ilvl="5" w:tplc="04130005" w:tentative="1">
+      <w:start w:val="1"/>
+      <w:numFmt w:val="bullet"/>
+      <w:lvlText w:val=""/>
+      <w:lvlJc w:val="left"/>
+      <w:pPr>
+        <w:ind w:left="4320" w:hanging="360"/>
+      </w:pPr>
+      <w:rPr>
+        <w:rFonts w:ascii="Wingdings" w:hAnsi="Wingdings" w:hint="default"/>
+      </w:rPr>
+    </w:lvl>
+    <w:lvl w:ilvl="6" w:tplc="04130001" w:tentative="1">
+      <w:start w:val="1"/>
+      <w:numFmt w:val="bullet"/>
+      <w:lvlText w:val=""/>
+      <w:lvlJc w:val="left"/>
+      <w:pPr>
+        <w:ind w:left="5040" w:hanging="360"/>
+      </w:pPr>
+      <w:rPr>
+        <w:rFonts w:ascii="Symbol" w:hAnsi="Symbol" w:hint="default"/>
+      </w:rPr>
+    </w:lvl>
+    <w:lvl w:ilvl="7" w:tplc="04130003" w:tentative="1">
+      <w:start w:val="1"/>
+      <w:numFmt w:val="bullet"/>
+      <w:lvlText w:val="o"/>
+      <w:lvlJc w:val="left"/>
+      <w:pPr>
+        <w:ind w:left="5760" w:hanging="360"/>
+      </w:pPr>
+      <w:rPr>
+        <w:rFonts w:ascii="Courier New" w:hAnsi="Courier New" w:cs="Courier New" w:hint="default"/>
+      </w:rPr>
+    </w:lvl>
+    <w:lvl w:ilvl="8" w:tplc="04130005" w:tentative="1">
+      <w:start w:val="1"/>
+      <w:numFmt w:val="bullet"/>
+      <w:lvlText w:val=""/>
+      <w:lvlJc w:val="left"/>
+      <w:pPr>
+        <w:ind w:left="6480" w:hanging="360"/>
+      </w:pPr>
+      <w:rPr>
+        <w:rFonts w:ascii="Wingdings" w:hAnsi="Wingdings" w:hint="default"/>
+      </w:rPr>
+    </w:lvl>
+  </w:abstractNum>
+  <w:abstractNum w:abstractNumId="4" w15:restartNumberingAfterBreak="0">
     <w:nsid w:val="58AF7E01"/>
     <w:multiLevelType w:val="hybridMultilevel"/>
     <w:tmpl w:val="60C27C0A"/>
@@ -814,7 +2248,7 @@
       </w:pPr>
     </w:lvl>
   </w:abstractNum>
-  <w:abstractNum w:abstractNumId="3" w15:restartNumberingAfterBreak="0">
+  <w:abstractNum w:abstractNumId="5" w15:restartNumberingAfterBreak="0">
     <w:nsid w:val="5A9A1FEF"/>
     <w:multiLevelType w:val="hybridMultilevel"/>
     <w:tmpl w:val="95E27772"/>
@@ -936,7 +2370,7 @@
       </w:rPr>
     </w:lvl>
   </w:abstractNum>
-  <w:abstractNum w:abstractNumId="4" w15:restartNumberingAfterBreak="0">
+  <w:abstractNum w:abstractNumId="6" w15:restartNumberingAfterBreak="0">
     <w:nsid w:val="731362CF"/>
     <w:multiLevelType w:val="hybridMultilevel"/>
     <w:tmpl w:val="E9F29348"/>
@@ -1065,7 +2499,7 @@
       </w:rPr>
     </w:lvl>
   </w:abstractNum>
-  <w:abstractNum w:abstractNumId="5" w15:restartNumberingAfterBreak="0">
+  <w:abstractNum w:abstractNumId="7" w15:restartNumberingAfterBreak="0">
     <w:nsid w:val="7B360C31"/>
     <w:multiLevelType w:val="hybridMultilevel"/>
     <w:tmpl w:val="E13A1046"/>
@@ -1151,29 +2585,124 @@
       </w:pPr>
     </w:lvl>
   </w:abstractNum>
+  <w:abstractNum w:abstractNumId="8" w15:restartNumberingAfterBreak="0">
+    <w:nsid w:val="7DA167F5"/>
+    <w:multiLevelType w:val="hybridMultilevel"/>
+    <w:tmpl w:val="CB1C7AB8"/>
+    <w:lvl w:ilvl="0" w:tplc="0413000F">
+      <w:start w:val="1"/>
+      <w:numFmt w:val="decimal"/>
+      <w:lvlText w:val="%1."/>
+      <w:lvlJc w:val="left"/>
+      <w:pPr>
+        <w:ind w:left="720" w:hanging="360"/>
+      </w:pPr>
+    </w:lvl>
+    <w:lvl w:ilvl="1" w:tplc="04130019" w:tentative="1">
+      <w:start w:val="1"/>
+      <w:numFmt w:val="lowerLetter"/>
+      <w:lvlText w:val="%2."/>
+      <w:lvlJc w:val="left"/>
+      <w:pPr>
+        <w:ind w:left="1440" w:hanging="360"/>
+      </w:pPr>
+    </w:lvl>
+    <w:lvl w:ilvl="2" w:tplc="0413001B" w:tentative="1">
+      <w:start w:val="1"/>
+      <w:numFmt w:val="lowerRoman"/>
+      <w:lvlText w:val="%3."/>
+      <w:lvlJc w:val="right"/>
+      <w:pPr>
+        <w:ind w:left="2160" w:hanging="180"/>
+      </w:pPr>
+    </w:lvl>
+    <w:lvl w:ilvl="3" w:tplc="0413000F" w:tentative="1">
+      <w:start w:val="1"/>
+      <w:numFmt w:val="decimal"/>
+      <w:lvlText w:val="%4."/>
+      <w:lvlJc w:val="left"/>
+      <w:pPr>
+        <w:ind w:left="2880" w:hanging="360"/>
+      </w:pPr>
+    </w:lvl>
+    <w:lvl w:ilvl="4" w:tplc="04130019" w:tentative="1">
+      <w:start w:val="1"/>
+      <w:numFmt w:val="lowerLetter"/>
+      <w:lvlText w:val="%5."/>
+      <w:lvlJc w:val="left"/>
+      <w:pPr>
+        <w:ind w:left="3600" w:hanging="360"/>
+      </w:pPr>
+    </w:lvl>
+    <w:lvl w:ilvl="5" w:tplc="0413001B" w:tentative="1">
+      <w:start w:val="1"/>
+      <w:numFmt w:val="lowerRoman"/>
+      <w:lvlText w:val="%6."/>
+      <w:lvlJc w:val="right"/>
+      <w:pPr>
+        <w:ind w:left="4320" w:hanging="180"/>
+      </w:pPr>
+    </w:lvl>
+    <w:lvl w:ilvl="6" w:tplc="0413000F" w:tentative="1">
+      <w:start w:val="1"/>
+      <w:numFmt w:val="decimal"/>
+      <w:lvlText w:val="%7."/>
+      <w:lvlJc w:val="left"/>
+      <w:pPr>
+        <w:ind w:left="5040" w:hanging="360"/>
+      </w:pPr>
+    </w:lvl>
+    <w:lvl w:ilvl="7" w:tplc="04130019" w:tentative="1">
+      <w:start w:val="1"/>
+      <w:numFmt w:val="lowerLetter"/>
+      <w:lvlText w:val="%8."/>
+      <w:lvlJc w:val="left"/>
+      <w:pPr>
+        <w:ind w:left="5760" w:hanging="360"/>
+      </w:pPr>
+    </w:lvl>
+    <w:lvl w:ilvl="8" w:tplc="0413001B" w:tentative="1">
+      <w:start w:val="1"/>
+      <w:numFmt w:val="lowerRoman"/>
+      <w:lvlText w:val="%9."/>
+      <w:lvlJc w:val="right"/>
+      <w:pPr>
+        <w:ind w:left="6480" w:hanging="180"/>
+      </w:pPr>
+    </w:lvl>
+  </w:abstractNum>
   <w:num w:numId="1" w16cid:durableId="107554098">
-    <w:abstractNumId w:val="4"/>
+    <w:abstractNumId w:val="6"/>
   </w:num>
   <w:num w:numId="2" w16cid:durableId="1247152010">
-    <w:abstractNumId w:val="1"/>
+    <w:abstractNumId w:val="2"/>
   </w:num>
   <w:num w:numId="3" w16cid:durableId="1191184628">
-    <w:abstractNumId w:val="3"/>
+    <w:abstractNumId w:val="5"/>
   </w:num>
   <w:num w:numId="4" w16cid:durableId="539978083">
     <w:abstractNumId w:val="0"/>
   </w:num>
   <w:num w:numId="5" w16cid:durableId="110903072">
-    <w:abstractNumId w:val="2"/>
+    <w:abstractNumId w:val="4"/>
   </w:num>
   <w:num w:numId="6" w16cid:durableId="599795534">
-    <w:abstractNumId w:val="5"/>
+    <w:abstractNumId w:val="7"/>
+  </w:num>
+  <w:num w:numId="7" w16cid:durableId="846098564">
+    <w:abstractNumId w:val="1"/>
+  </w:num>
+  <w:num w:numId="8" w16cid:durableId="657340887">
+    <w:abstractNumId w:val="3"/>
+  </w:num>
+  <w:num w:numId="9" w16cid:durableId="135802228">
+    <w:abstractNumId w:val="8"/>
   </w:num>
 </w:numbering>
 </file>
 
 <file path=word/styles.xml><?xml version="1.0" encoding="utf-8"?>
-<w:styles xmlns:mc="http://schemas.openxmlformats.org/markup-compatibility/2006" xmlns:r="http://schemas.openxmlformats.org/officeDocument/2006/relationships" xmlns:w="http://schemas.openxmlformats.org/wordprocessingml/2006/main" xmlns:w14="http://schemas.microsoft.com/office/word/2010/wordml" xmlns:w15="http://schemas.microsoft.com/office/word/2012/wordml" xmlns:w16cex="http://schemas.microsoft.com/office/word/2018/wordml/cex" xmlns:w16cid="http://schemas.microsoft.com/office/word/2016/wordml/cid" xmlns:w16="http://schemas.microsoft.com/office/word/2018/wordml" xmlns:w16sdtdh="http://schemas.microsoft.com/office/word/2020/wordml/sdtdatahash" xmlns:w16se="http://schemas.microsoft.com/office/word/2015/wordml/symex" mc:Ignorable="w14 w15 w16se w16cid w16 w16cex w16sdtdh">
+<w:styles xmlns:mc="http://schemas.openxmlformats.org/markup-compatibility/2006" xmlns:r="http://schemas.openxmlformats.org/officeDocument/2006/relationships" xmlns:w="http://schemas.openxmlformats.org/wordprocessingml/2006/main" xmlns:w14="http://schemas.microsoft.com/office/word/2010/wordml" xmlns:w15="http://schemas.microsoft.com/office/word/2012/wordml" xmlns:w16cex="http://schemas.microsoft.com/office/word/2018/wordml/cex" xmlns:w16cid="http://schemas.microsoft.com/office/word/2016/wordml/cid" xmlns:w16="http://schemas.microsoft.com/office/word/2018/wordml" xmlns:w16du="http://schemas.microsoft.com/office/word/2023/wordml/word16du" xmlns:w16sdtdh="http://schemas.microsoft.com/office/word/2020/wordml/sdtdatahash" xmlns:w16se="http://schemas.microsoft.com/office/word/2015/wordml/symex" mc:Ignorable="w14 w15 w16se w16cid w16 w16cex w16sdtdh w16du">
   <w:docDefaults>
     <w:rPrDefault>
       <w:rPr>
@@ -1666,7 +3195,6 @@
   <w:style w:type="character" w:default="1" w:styleId="Standaardalinea-lettertype">
     <w:name w:val="Default Paragraph Font"/>
     <w:uiPriority w:val="1"/>
-    <w:semiHidden/>
     <w:unhideWhenUsed/>
   </w:style>
   <w:style w:type="table" w:default="1" w:styleId="Standaardtabel">
@@ -2163,4 +3691,39 @@
   <a:objectDefaults/>
   <a:extraClrSchemeLst/>
 </a:theme>
+</file>
+
+<file path=word/webextensions/taskpanes.xml><?xml version="1.0" encoding="utf-8"?>
+<wetp:taskpanes xmlns:wetp="http://schemas.microsoft.com/office/webextensions/taskpanes/2010/11">
+  <wetp:taskpane dockstate="right" visibility="0" width="350" row="0">
+    <wetp:webextensionref xmlns:r="http://schemas.openxmlformats.org/officeDocument/2006/relationships" r:id="rId1"/>
+  </wetp:taskpane>
+</wetp:taskpanes>
+</file>
+
+<file path=word/webextensions/webextension1.xml><?xml version="1.0" encoding="utf-8"?>
+<we:webextension xmlns:we="http://schemas.microsoft.com/office/webextensions/webextension/2010/11" id="{229CD0D7-C728-4B71-874C-A9CE72C91065}">
+  <we:reference id="wa200005502" version="1.0.0.11" store="nl-NL" storeType="OMEX"/>
+  <we:alternateReferences>
+    <we:reference id="WA200005502" version="1.0.0.11" store="" storeType="OMEX"/>
+  </we:alternateReferences>
+  <we:properties>
+    <we:property name="docId" value="&quot;nV_abPMz7OEO6uNhC3FFX&quot;"/>
+    <we:property name="data" value="{&quot;version&quot;:3,&quot;introHidden&quot;:true,&quot;behavior&quot;:{&quot;key&quot;:&quot;custom-message&quot;,&quot;title&quot;:&quot;Write custom instructions&quot;,&quot;content&quot;:&quot;I want you to act as a text assistant. Provide the answer without any introductory phrase.&quot;},&quot;threads&quot;:[{&quot;id&quot;:&quot;r4kbwhiKL6nhqBkPh2ghs&quot;,&quot;contextType&quot;:&quot;CONTEXT_SELECTION&quot;,&quot;context&quot;:&quot;API's uitgelegd:\nEen API definieert een set regels en specificaties die de communicatie tussen twee softwaretoepassingen regelen. Het fungeert als een vertaalster die de taal van uw applicatie omzet in een universeel begrepen taal, waardoor naadloze integratie met andere apps en websites mogelijk wordt.\nBelangrijke onderscheidingen:\nWe onderscheiden diverse types API's, elk met een specifieke focus. In deze presentatie bespreken we Web-API's die toegankelijk zijn via het internet, met nadruk op RESTful-API's die een gestandaardiseerde set regels hanteren voor efficiënte en flexibele data-uitwisseling.\nVoordelen van RESTful-API's:\nRESTful-API's kenmerken zich door hun gebruiksgemak, flexibiliteit en schaalbaarheid. Deze voordelen maken ze uitermate geschikt voor het delen van data met een breed publiek, waardoor synergie en innovatie binnen de digitale sector gestimuleerd worden.\n\nBest practices API:\nHashing van wachtwoorden, authorisatie, versioning van API (v1, v2), validatie. Geheime info apart in .env bestanden…\n\n\nExperiment: \nbevindingen over het gebruik van verschillende frameworks zoals Express.js, Django, ASP.NET Core, en Ruby on Rails. Vergelijken van prestaties, productiviteit, veiligheid en ondersteuning van elk framework.\n&quot;,&quot;queries&quot;:[{&quot;id&quot;:&quot;DabVi0THbhh7fvPyBvqpj&quot;,&quot;user&quot;:&quot;Maak dit stuk tekst zeker x3 zo lang&quot;,&quot;assistant&quot;:&quot;API's zijn cruciale instrumenten voor moderne softwareontwikkeling, waarbij ze fungeren als de bruggen die de communicatie tussen verschillende softwaretoepassingen mogelijk maken. Het concept van een API, wat staat voor Application Programming Interface, gaat veel dieper dan alleen maar het definiëren van regels en specificaties. Het is in feite de taal die applicaties spreken om met elkaar te interageren, wat resulteert in naadloze integratie tussen diverse systemen. Deze integratie is van onschatbare waarde voor het ecosysteem van apps en websites, waardoor gebruikers een meer samenhangende en rijkere ervaring kunnen hebben.\n\nBinnen de wereld van API's zijn er verschillende soorten, elk met hun eigen unieke kenmerken en toepassingen. Een belangrijke categorie die wordt belicht, zijn de Web-API's. Deze API's zijn ontworpen om toegankelijk te zijn via het internet, waardoor ze een breed scala aan mogelijkheden bieden voor gegevensuitwisseling tussen verschillende platforms. Een specifiek type web-API dat wordt benadrukt in de tekst zijn de RESTful-API's. Deze API's volgen een gestandaardiseerde aanpak voor het efficiënt en flexibel uitwisselen van data, wat essentieel is voor moderne webapplicaties en services.\n\nDe voordelen die worden toegeschreven aan RESTful-API's zijn talrijk en diepgaand. De kenmerken van gebruiksgemak, flexibiliteit en schaalbaarheid maken ze bijzonder aantrekkelijk voor ontwikkelaars die streven naar naadloze integratie en data-uitwisseling. Door hun vermogen om data op een gestandaardiseerde manier te presenteren, dragen RESTful-API's bij aan het creëren van synergie en innovatie binnen de digitale sector, wat resulteert in een dynamisch en evoluerend landschap van verbonden applicaties en diensten.\n\nNaast het begrijpen van de voordelen van verschillende soorten API's, is het van groot belang om ook best practices te volgen bij het ontwikkelen en implementeren van API's. Enkele van deze best practices, zoals het hashen van wachtwoorden, het implementeren van authorisatieprotocollen, het versiebeheer van API's en het valideren van gegevensinvoer, dragen bij aan de algemene beveiliging, betrouwbaarheid en stabiliteit van de ontwikkelde systemen.\n\nBinnen het domein van softwareontwikkeling is het uitvoeren van experimenten en het vergelijken van verschillende frameworks een waardevolle praktijk. Door frameworks zoals Express.js, Django, ASP.NET Core en Ruby on Rails te evalueren op criteria zoals prestaties, productiviteit, beveiliging en ondersteuning, kunnen ontwikkelaars inzicht krijgen in welk framework het meest geschikt is voor hun specifieke behoeften en projectvereisten. Het uitvoeren van dergelijke vergelijkende analyses draagt bij aan het bevorderen van technische innovatie en het verbeteren van de algehele kwaliteit van softwareontwikkeling.&quot;}]},{&quot;id&quot;:&quot;EzMBo_ctpCVrbjw783-Lt&quot;,&quot;contextType&quot;:&quot;CONTEXT_NONE&quot;,&quot;queries&quot;:[],&quot;context&quot;:&quot;&quot;}]}"/>
+  </we:properties>
+  <we:bindings/>
+  <we:snapshot xmlns:r="http://schemas.openxmlformats.org/officeDocument/2006/relationships"/>
+</we:webextension>
+</file>
+
+<file path=customXml/item1.xml><?xml version="1.0" encoding="utf-8"?>
+<b:Sources xmlns:b="http://schemas.openxmlformats.org/officeDocument/2006/bibliography" xmlns="http://schemas.openxmlformats.org/officeDocument/2006/bibliography" SelectedStyle="\APASixthEditionOfficeOnline.xsl" StyleName="APA" Version="6"/>
+</file>
+
+<file path=customXml/itemProps1.xml><?xml version="1.0" encoding="utf-8"?>
+<ds:datastoreItem xmlns:ds="http://schemas.openxmlformats.org/officeDocument/2006/customXml" ds:itemID="{E350DB70-F1C5-4A08-9050-59AC31329D1B}">
+  <ds:schemaRefs>
+    <ds:schemaRef ds:uri="http://schemas.openxmlformats.org/officeDocument/2006/bibliography"/>
+  </ds:schemaRefs>
+</ds:datastoreItem>
 </file>
</xml_diff>